<commit_message>
rewrite and augment lab 6
rewrite chapter, add depositional environment figure
</commit_message>
<xml_diff>
--- a/Bosch-Lab6-20220623.docx
+++ b/Bosch-Lab6-20220623.docx
@@ -26,155 +26,150 @@
     <w:p>
       <w:pPr>
         <w:pStyle w:val="BodyText"/>
-        <w:ind w:hanging="414"/>
+        <w:spacing w:after="240"/>
         <w:jc w:val="both"/>
         <w:rPr>
           <w:rFonts w:ascii="Arial" w:hAnsi="Arial" w:cs="Arial"/>
-          <w:b/>
-          <w:sz w:val="28"/>
+          <w:color w:val="333333"/>
         </w:rPr>
       </w:pPr>
-    </w:p>
-    <w:p>
-      <w:pPr>
-        <w:jc w:val="both"/>
-        <w:rPr>
-          <w:rFonts w:ascii="Arial" w:hAnsi="Arial" w:cs="Arial"/>
-          <w:b/>
-          <w:sz w:val="24"/>
-        </w:rPr>
-      </w:pPr>
-      <w:r>
-        <w:rPr>
-          <w:rFonts w:ascii="Arial" w:hAnsi="Arial" w:cs="Arial"/>
-          <w:b/>
-          <w:color w:val="333333"/>
-          <w:sz w:val="24"/>
-        </w:rPr>
-        <w:t>WHAT ARE SEDIMENTARY ROCKS?</w:t>
-      </w:r>
-    </w:p>
-    <w:p>
-      <w:pPr>
-        <w:pStyle w:val="BodyText"/>
-        <w:jc w:val="both"/>
-        <w:rPr>
-          <w:rFonts w:ascii="Arial" w:hAnsi="Arial" w:cs="Arial"/>
-        </w:rPr>
-      </w:pPr>
-      <w:r>
-        <w:rPr>
-          <w:rFonts w:ascii="Arial" w:hAnsi="Arial" w:cs="Arial"/>
-          <w:color w:val="333333"/>
-        </w:rPr>
-        <w:t>“Sedimentary rocks are formed from pre-existing rocks or pieces of once-living organisms. They form from deposits that accumulate on the Earth's surface. Sedimentary rocks often have distinctive layering or bedding. Many of the picturesque views of the desert southwest show mesas and arches made of layered sedimentary rock.</w:t>
-      </w:r>
-    </w:p>
-    <w:p>
-      <w:pPr>
-        <w:jc w:val="both"/>
-        <w:rPr>
-          <w:rFonts w:ascii="Arial" w:hAnsi="Arial" w:cs="Arial"/>
-          <w:b/>
-          <w:sz w:val="24"/>
-        </w:rPr>
-      </w:pPr>
-      <w:r>
-        <w:rPr>
-          <w:rFonts w:ascii="Arial" w:hAnsi="Arial" w:cs="Arial"/>
-          <w:b/>
-          <w:color w:val="333333"/>
-          <w:sz w:val="24"/>
-        </w:rPr>
-        <w:t>“Common Sedimentary Rocks:</w:t>
-      </w:r>
-    </w:p>
-    <w:p>
-      <w:pPr>
-        <w:pStyle w:val="BodyText"/>
-        <w:jc w:val="both"/>
-        <w:rPr>
-          <w:rFonts w:ascii="Arial" w:hAnsi="Arial" w:cs="Arial"/>
-        </w:rPr>
-      </w:pPr>
-      <w:r>
-        <w:rPr>
-          <w:rFonts w:ascii="Arial" w:hAnsi="Arial" w:cs="Arial"/>
-          <w:color w:val="333333"/>
-        </w:rPr>
-        <w:t>Common sedimentary rocks include sandstone, limestone, and shale. These rocks often start</w:t>
-      </w:r>
-      <w:r>
-        <w:rPr>
-          <w:rFonts w:ascii="Arial" w:hAnsi="Arial" w:cs="Arial"/>
-          <w:color w:val="333333"/>
-          <w:spacing w:val="-32"/>
-        </w:rPr>
-        <w:t xml:space="preserve"> </w:t>
-      </w:r>
-      <w:r>
-        <w:rPr>
-          <w:rFonts w:ascii="Arial" w:hAnsi="Arial" w:cs="Arial"/>
-          <w:color w:val="333333"/>
-        </w:rPr>
-        <w:t>as sediments carried in rivers and deposited in lakes and oceans. When buried, the sediments lose water and become cemented to form rock. Tuffaceous sandstones contain volcanic</w:t>
-      </w:r>
-      <w:r>
-        <w:rPr>
-          <w:rFonts w:ascii="Arial" w:hAnsi="Arial" w:cs="Arial"/>
-          <w:color w:val="333333"/>
-          <w:spacing w:val="-22"/>
-        </w:rPr>
-        <w:t xml:space="preserve"> </w:t>
-      </w:r>
-      <w:r>
-        <w:rPr>
-          <w:rFonts w:ascii="Arial" w:hAnsi="Arial" w:cs="Arial"/>
-          <w:color w:val="333333"/>
-        </w:rPr>
-        <w:t>ash.</w:t>
-      </w:r>
-    </w:p>
-    <w:p>
-      <w:pPr>
-        <w:pStyle w:val="Heading8"/>
-        <w:ind w:left="0"/>
-        <w:jc w:val="both"/>
-        <w:rPr>
-          <w:rFonts w:ascii="Arial" w:hAnsi="Arial" w:cs="Arial"/>
-        </w:rPr>
-      </w:pPr>
-      <w:r>
-        <w:rPr>
-          <w:rFonts w:ascii="Arial" w:hAnsi="Arial" w:cs="Arial"/>
-          <w:color w:val="333333"/>
-        </w:rPr>
-        <w:t>“Clastic Sedimentary Rocks:</w:t>
-      </w:r>
-    </w:p>
-    <w:p>
-      <w:pPr>
-        <w:pStyle w:val="BodyText"/>
-        <w:jc w:val="both"/>
-        <w:rPr>
-          <w:rFonts w:ascii="Arial" w:hAnsi="Arial" w:cs="Arial"/>
-        </w:rPr>
-      </w:pPr>
-      <w:r>
-        <w:rPr>
-          <w:rFonts w:ascii="Arial" w:hAnsi="Arial" w:cs="Arial"/>
+      <w:r>
+        <w:rPr>
           <w:noProof/>
         </w:rPr>
+        <mc:AlternateContent>
+          <mc:Choice Requires="wps">
+            <w:drawing>
+              <wp:anchor distT="0" distB="0" distL="114300" distR="114300" simplePos="0" relativeHeight="251661312" behindDoc="0" locked="0" layoutInCell="1" allowOverlap="1" wp14:anchorId="3F459A75" wp14:editId="6549BBE6">
+                <wp:simplePos x="0" y="0"/>
+                <wp:positionH relativeFrom="column">
+                  <wp:posOffset>2564130</wp:posOffset>
+                </wp:positionH>
+                <wp:positionV relativeFrom="paragraph">
+                  <wp:posOffset>5814060</wp:posOffset>
+                </wp:positionV>
+                <wp:extent cx="3319145" cy="635"/>
+                <wp:effectExtent l="0" t="0" r="0" b="0"/>
+                <wp:wrapSquare wrapText="bothSides"/>
+                <wp:docPr id="2" name="Text Box 2"/>
+                <wp:cNvGraphicFramePr/>
+                <a:graphic xmlns:a="http://schemas.openxmlformats.org/drawingml/2006/main">
+                  <a:graphicData uri="http://schemas.microsoft.com/office/word/2010/wordprocessingShape">
+                    <wps:wsp>
+                      <wps:cNvSpPr txBox="1"/>
+                      <wps:spPr>
+                        <a:xfrm>
+                          <a:off x="0" y="0"/>
+                          <a:ext cx="3319145" cy="635"/>
+                        </a:xfrm>
+                        <a:prstGeom prst="rect">
+                          <a:avLst/>
+                        </a:prstGeom>
+                        <a:solidFill>
+                          <a:prstClr val="white"/>
+                        </a:solidFill>
+                        <a:ln>
+                          <a:noFill/>
+                        </a:ln>
+                      </wps:spPr>
+                      <wps:txbx>
+                        <w:txbxContent>
+                          <w:p>
+                            <w:pPr>
+                              <w:pStyle w:val="Caption"/>
+                              <w:rPr>
+                                <w:rFonts w:ascii="Arial" w:hAnsi="Arial" w:cs="Arial"/>
+                                <w:noProof/>
+                                <w:sz w:val="24"/>
+                                <w:szCs w:val="24"/>
+                              </w:rPr>
+                            </w:pPr>
+                            <w:r>
+                              <w:t>Figure 6.</w:t>
+                            </w:r>
+                            <w:fldSimple w:instr=" SEQ Figure \* ARABIC ">
+                              <w:r>
+                                <w:rPr>
+                                  <w:noProof/>
+                                </w:rPr>
+                                <w:t>1</w:t>
+                              </w:r>
+                            </w:fldSimple>
+                            <w:r>
+                              <w:t>. Close-up view of the sedimentary rock portion of the rock cycle.</w:t>
+                            </w:r>
+                          </w:p>
+                        </w:txbxContent>
+                      </wps:txbx>
+                      <wps:bodyPr rot="0" spcFirstLastPara="0" vertOverflow="overflow" horzOverflow="overflow" vert="horz" wrap="square" lIns="0" tIns="0" rIns="0" bIns="0" numCol="1" spcCol="0" rtlCol="0" fromWordArt="0" anchor="t" anchorCtr="0" forceAA="0" compatLnSpc="1">
+                        <a:prstTxWarp prst="textNoShape">
+                          <a:avLst/>
+                        </a:prstTxWarp>
+                        <a:spAutoFit/>
+                      </wps:bodyPr>
+                    </wps:wsp>
+                  </a:graphicData>
+                </a:graphic>
+              </wp:anchor>
+            </w:drawing>
+          </mc:Choice>
+          <mc:Fallback>
+            <w:pict>
+              <v:shapetype w14:anchorId="3F459A75" id="_x0000_t202" coordsize="21600,21600" o:spt="202" path="m,l,21600r21600,l21600,xe">
+                <v:stroke joinstyle="miter"/>
+                <v:path gradientshapeok="t" o:connecttype="rect"/>
+              </v:shapetype>
+              <v:shape id="Text Box 2" o:spid="_x0000_s1026" type="#_x0000_t202" style="position:absolute;left:0;text-align:left;margin-left:201.9pt;margin-top:457.8pt;width:261.35pt;height:.05pt;z-index:251661312;visibility:visible;mso-wrap-style:square;mso-wrap-distance-left:9pt;mso-wrap-distance-top:0;mso-wrap-distance-right:9pt;mso-wrap-distance-bottom:0;mso-position-horizontal:absolute;mso-position-horizontal-relative:text;mso-position-vertical:absolute;mso-position-vertical-relative:text;v-text-anchor:top" o:gfxdata="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" stroked="f">
+                <v:textbox style="mso-fit-shape-to-text:t" inset="0,0,0,0">
+                  <w:txbxContent>
+                    <w:p>
+                      <w:pPr>
+                        <w:pStyle w:val="Caption"/>
+                        <w:rPr>
+                          <w:rFonts w:ascii="Arial" w:hAnsi="Arial" w:cs="Arial"/>
+                          <w:noProof/>
+                          <w:sz w:val="24"/>
+                          <w:szCs w:val="24"/>
+                        </w:rPr>
+                      </w:pPr>
+                      <w:r>
+                        <w:t>Figure 6.</w:t>
+                      </w:r>
+                      <w:fldSimple w:instr=" SEQ Figure \* ARABIC ">
+                        <w:r>
+                          <w:rPr>
+                            <w:noProof/>
+                          </w:rPr>
+                          <w:t>1</w:t>
+                        </w:r>
+                      </w:fldSimple>
+                      <w:r>
+                        <w:t>. Close-up view of the sedimentary rock portion of the rock cycle.</w:t>
+                      </w:r>
+                    </w:p>
+                  </w:txbxContent>
+                </v:textbox>
+                <w10:wrap type="square"/>
+              </v:shape>
+            </w:pict>
+          </mc:Fallback>
+        </mc:AlternateContent>
+      </w:r>
+      <w:r>
+        <w:rPr>
+          <w:rFonts w:ascii="Arial" w:hAnsi="Arial" w:cs="Arial"/>
+          <w:noProof/>
+        </w:rPr>
         <w:drawing>
-          <wp:anchor distT="0" distB="0" distL="0" distR="0" simplePos="0" relativeHeight="251659264" behindDoc="0" locked="0" layoutInCell="1" allowOverlap="1" wp14:anchorId="66312F47" wp14:editId="07EFA863">
+          <wp:anchor distT="0" distB="0" distL="0" distR="0" simplePos="0" relativeHeight="251659264" behindDoc="0" locked="0" layoutInCell="1" allowOverlap="1" wp14:anchorId="66312F47" wp14:editId="221F9A25">
             <wp:simplePos x="0" y="0"/>
             <wp:positionH relativeFrom="page">
-              <wp:posOffset>3480179</wp:posOffset>
+              <wp:posOffset>3479006</wp:posOffset>
             </wp:positionH>
-            <wp:positionV relativeFrom="paragraph">
-              <wp:posOffset>680777</wp:posOffset>
+            <wp:positionV relativeFrom="page">
+              <wp:posOffset>1828800</wp:posOffset>
             </wp:positionV>
-            <wp:extent cx="3319341" cy="5076663"/>
+            <wp:extent cx="3319145" cy="5076190"/>
             <wp:effectExtent l="0" t="0" r="0" b="0"/>
             <wp:wrapSquare wrapText="bothSides"/>
             <wp:docPr id="61" name="image58.jpeg" descr="Diagram&#10;&#10;Description automatically generated"/>
@@ -189,7 +184,7 @@
                     <pic:cNvPicPr/>
                   </pic:nvPicPr>
                   <pic:blipFill>
-                    <a:blip r:embed="rId4" cstate="print"/>
+                    <a:blip r:embed="rId6" cstate="print"/>
                     <a:stretch>
                       <a:fillRect/>
                     </a:stretch>
@@ -197,7 +192,7 @@
                   <pic:spPr>
                     <a:xfrm>
                       <a:off x="0" y="0"/>
-                      <a:ext cx="3319341" cy="5076663"/>
+                      <a:ext cx="3319145" cy="5076190"/>
                     </a:xfrm>
                     <a:prstGeom prst="rect">
                       <a:avLst/>
@@ -214,57 +209,52 @@
           <w:rFonts w:ascii="Arial" w:hAnsi="Arial" w:cs="Arial"/>
           <w:color w:val="333333"/>
         </w:rPr>
-        <w:t>Clastic sedimentary rocks are the group of rocks most people think of when they think of sedimentary rocks. Clastic sedimentary rocks are made up of pieces (clasts) of pre-existing rocks. Pieces of rock are loosened by weathering, then transported to some basin or depression where sediment is trapped. If the</w:t>
+        <w:t xml:space="preserve">Sedimentary rocks rock from the deposition, </w:t>
       </w:r>
       <w:r>
         <w:rPr>
           <w:rFonts w:ascii="Arial" w:hAnsi="Arial" w:cs="Arial"/>
           <w:color w:val="333333"/>
         </w:rPr>
-        <w:t xml:space="preserve"> </w:t>
+        <w:t>burial, cementation, and compaction</w:t>
       </w:r>
       <w:r>
         <w:rPr>
           <w:rFonts w:ascii="Arial" w:hAnsi="Arial" w:cs="Arial"/>
           <w:color w:val="333333"/>
         </w:rPr>
-        <w:t>sediment is buried deeply, it becomes compacted and cemented, forming sedimentary rock. Clastic sedimentary rocks may have particles ranging in size from microscopic clay to huge boulders. Their names are based on their clast or grain size. The smallest grains are called clay, then silt, then sand. Grains larger than 2 millimeters are called pebbles. Shale is a rock made mostly of clay, siltstone is made up of silt-sized grains, sandstone is made of sand-sized clasts, and conglomerate is made of pebbles surrounded by a matrix of sand or mud.</w:t>
-      </w:r>
-    </w:p>
-    <w:p>
-      <w:pPr>
-        <w:ind w:right="6030"/>
-        <w:jc w:val="both"/>
-        <w:rPr>
-          <w:rFonts w:ascii="Arial" w:hAnsi="Arial" w:cs="Arial"/>
-          <w:sz w:val="24"/>
-        </w:rPr>
-      </w:pPr>
-      <w:r>
-        <w:rPr>
-          <w:rFonts w:ascii="Arial" w:hAnsi="Arial" w:cs="Arial"/>
-          <w:b/>
+        <w:t xml:space="preserve"> or precipitation</w:t>
+      </w:r>
+      <w:r>
+        <w:rPr>
+          <w:rFonts w:ascii="Arial" w:hAnsi="Arial" w:cs="Arial"/>
           <w:color w:val="333333"/>
-          <w:sz w:val="24"/>
-        </w:rPr>
-        <w:t xml:space="preserve">“Biologic Sedimentary Rocks: </w:t>
+        </w:rPr>
+        <w:t xml:space="preserve"> of sediments</w:t>
       </w:r>
       <w:r>
         <w:rPr>
           <w:rFonts w:ascii="Arial" w:hAnsi="Arial" w:cs="Arial"/>
           <w:color w:val="333333"/>
-          <w:sz w:val="24"/>
-        </w:rPr>
-        <w:t>Biologic sedimentary rocks form when large numbers of living things die.</w:t>
+        </w:rPr>
+        <w:t xml:space="preserve"> (Fig. 6.1)</w:t>
+      </w:r>
+      <w:r>
+        <w:rPr>
+          <w:rFonts w:ascii="Arial" w:hAnsi="Arial" w:cs="Arial"/>
+          <w:color w:val="333333"/>
+        </w:rPr>
+        <w:t>. Referring back to the rock cycle as illustrated in Figure 3.1, these sediments may originate from any of the three types of rocks—igneous, sedimentary, or metamorphic. When the rocks are exposed at or near Earth’s surface, they experience weathering.</w:t>
       </w:r>
     </w:p>
     <w:p>
       <w:pPr>
         <w:pStyle w:val="BodyText"/>
-        <w:ind w:right="6660"/>
+        <w:spacing w:after="240"/>
         <w:jc w:val="both"/>
         <w:rPr>
           <w:rFonts w:ascii="Arial" w:hAnsi="Arial" w:cs="Arial"/>
+          <w:color w:val="333333"/>
         </w:rPr>
       </w:pPr>
       <w:r>
@@ -272,53 +262,491 @@
           <w:rFonts w:ascii="Arial" w:hAnsi="Arial" w:cs="Arial"/>
           <w:color w:val="333333"/>
         </w:rPr>
-        <w:t xml:space="preserve">Chert is </w:t>
-      </w:r>
-      <w:proofErr w:type="spellStart"/>
-      <w:proofErr w:type="gramStart"/>
+        <w:t>Weathering</w:t>
+      </w:r>
       <w:r>
         <w:rPr>
           <w:rFonts w:ascii="Arial" w:hAnsi="Arial" w:cs="Arial"/>
           <w:color w:val="333333"/>
         </w:rPr>
-        <w:t>a</w:t>
-      </w:r>
-      <w:proofErr w:type="spellEnd"/>
-      <w:proofErr w:type="gramEnd"/>
+        <w:t xml:space="preserve"> </w:t>
+      </w:r>
       <w:r>
         <w:rPr>
           <w:rFonts w:ascii="Arial" w:hAnsi="Arial" w:cs="Arial"/>
           <w:color w:val="333333"/>
         </w:rPr>
-        <w:t xml:space="preserve"> example for this type of rock, and this is one of the ways limestone can form. Limestone can also form by precipitating out of the water.” (USGS, 2019b)</w:t>
+        <w:t>takes place</w:t>
+      </w:r>
+      <w:r>
+        <w:rPr>
+          <w:rFonts w:ascii="Arial" w:hAnsi="Arial" w:cs="Arial"/>
+          <w:color w:val="333333"/>
+        </w:rPr>
+        <w:t xml:space="preserve"> when</w:t>
+      </w:r>
+      <w:r>
+        <w:rPr>
+          <w:rFonts w:ascii="Arial" w:hAnsi="Arial" w:cs="Arial"/>
+          <w:color w:val="333333"/>
+        </w:rPr>
+        <w:t xml:space="preserve"> </w:t>
+      </w:r>
+      <w:r>
+        <w:rPr>
+          <w:rFonts w:ascii="Arial" w:hAnsi="Arial" w:cs="Arial"/>
+          <w:color w:val="333333"/>
+        </w:rPr>
+        <w:t>Earth surface materials such as rock, soil, and minerals are broken down, chemically or mechanically, into smaller pieces.</w:t>
+      </w:r>
+      <w:r>
+        <w:rPr>
+          <w:rFonts w:ascii="Arial" w:hAnsi="Arial" w:cs="Arial"/>
+          <w:color w:val="333333"/>
+        </w:rPr>
+        <w:t xml:space="preserve"> Some examples of chemical weathering include dissolution, hydrolysis, and oxidation. Examples of mechanical weathering include frost wedging, root wedging, salt wedging, thermal expansion and contraction, exfoliation, and abrasion.</w:t>
+      </w:r>
+    </w:p>
+    <w:p>
+      <w:pPr>
+        <w:pStyle w:val="BodyText"/>
+        <w:spacing w:after="240"/>
+        <w:jc w:val="both"/>
+        <w:rPr>
+          <w:rFonts w:ascii="Arial" w:hAnsi="Arial" w:cs="Arial"/>
+        </w:rPr>
+      </w:pPr>
+      <w:r>
+        <w:rPr>
+          <w:rFonts w:ascii="Arial" w:hAnsi="Arial" w:cs="Arial"/>
+          <w:color w:val="333333"/>
+        </w:rPr>
+        <w:t xml:space="preserve">The products of weathering are removed from their source rock in a process called </w:t>
+      </w:r>
+      <w:r>
+        <w:rPr>
+          <w:rFonts w:ascii="Arial" w:hAnsi="Arial" w:cs="Arial"/>
+          <w:color w:val="333333"/>
+        </w:rPr>
+        <w:t>erosion and</w:t>
+      </w:r>
+      <w:r>
+        <w:rPr>
+          <w:rFonts w:ascii="Arial" w:hAnsi="Arial" w:cs="Arial"/>
+          <w:color w:val="333333"/>
+        </w:rPr>
+        <w:t xml:space="preserve"> are then transported to </w:t>
+      </w:r>
+      <w:r>
+        <w:rPr>
+          <w:rFonts w:ascii="Arial" w:hAnsi="Arial" w:cs="Arial"/>
+          <w:color w:val="333333"/>
+        </w:rPr>
+        <w:t xml:space="preserve">their sink. This is the place where they are deposited. Sedimentary rocks are influenced by the composition of their source rock, the amount of erosion they undergo, and their depositional environment. </w:t>
+      </w:r>
+      <w:r>
+        <w:rPr>
+          <w:rFonts w:ascii="Arial" w:hAnsi="Arial" w:cs="Arial"/>
+          <w:color w:val="333333"/>
+        </w:rPr>
+        <w:t>For a schematic landscape diagram illustrating a variety of depositional environments, see Figure 6.2.</w:t>
       </w:r>
     </w:p>
     <w:p>
       <w:pPr>
         <w:pStyle w:val="Heading8"/>
+        <w:spacing w:after="240"/>
         <w:ind w:left="0"/>
         <w:jc w:val="both"/>
         <w:rPr>
           <w:rFonts w:ascii="Arial" w:hAnsi="Arial" w:cs="Arial"/>
+          <w:b w:val="0"/>
+          <w:bCs w:val="0"/>
         </w:rPr>
       </w:pPr>
       <w:r>
         <w:rPr>
           <w:rFonts w:ascii="Arial" w:hAnsi="Arial" w:cs="Arial"/>
-        </w:rPr>
-        <w:t>CLASSIF</w:t>
-      </w:r>
-      <w:r>
-        <w:rPr>
-          <w:rFonts w:ascii="Arial" w:hAnsi="Arial" w:cs="Arial"/>
-        </w:rPr>
-        <w:t>I</w:t>
-      </w:r>
-      <w:r>
-        <w:rPr>
-          <w:rFonts w:ascii="Arial" w:hAnsi="Arial" w:cs="Arial"/>
-        </w:rPr>
-        <w:t>CATION OF SEDIMENTARY ROCKS</w:t>
+          <w:b w:val="0"/>
+          <w:bCs w:val="0"/>
+        </w:rPr>
+        <w:t>When</w:t>
+      </w:r>
+      <w:r>
+        <w:rPr>
+          <w:rFonts w:ascii="Arial" w:hAnsi="Arial" w:cs="Arial"/>
+          <w:b w:val="0"/>
+          <w:bCs w:val="0"/>
+        </w:rPr>
+        <w:t xml:space="preserve"> sediments are buri</w:t>
+      </w:r>
+      <w:r>
+        <w:rPr>
+          <w:rFonts w:ascii="Arial" w:hAnsi="Arial" w:cs="Arial"/>
+          <w:b w:val="0"/>
+          <w:bCs w:val="0"/>
+        </w:rPr>
+        <w:t>ed</w:t>
+      </w:r>
+      <w:r>
+        <w:rPr>
+          <w:rFonts w:ascii="Arial" w:hAnsi="Arial" w:cs="Arial"/>
+          <w:b w:val="0"/>
+          <w:bCs w:val="0"/>
+        </w:rPr>
+        <w:t xml:space="preserve"> and compacted, they lithify (or become rocks, from the Greek root word litho, meaning stone or rock)</w:t>
+      </w:r>
+      <w:r>
+        <w:rPr>
+          <w:rFonts w:ascii="Arial" w:hAnsi="Arial" w:cs="Arial"/>
+          <w:b w:val="0"/>
+          <w:bCs w:val="0"/>
+        </w:rPr>
+        <w:t xml:space="preserve">. This process of burial, compaction, cementation, and lithification is known as </w:t>
+      </w:r>
+      <w:r>
+        <w:rPr>
+          <w:rFonts w:ascii="Arial" w:hAnsi="Arial" w:cs="Arial"/>
+          <w:b w:val="0"/>
+          <w:bCs w:val="0"/>
+        </w:rPr>
+        <w:t>diagenesis</w:t>
+      </w:r>
+      <w:r>
+        <w:rPr>
+          <w:rFonts w:ascii="Arial" w:hAnsi="Arial" w:cs="Arial"/>
+          <w:b w:val="0"/>
+          <w:bCs w:val="0"/>
+        </w:rPr>
+        <w:t xml:space="preserve">. </w:t>
+      </w:r>
+      <w:r>
+        <w:rPr>
+          <w:rFonts w:ascii="Arial" w:hAnsi="Arial" w:cs="Arial"/>
+          <w:b w:val="0"/>
+          <w:bCs w:val="0"/>
+        </w:rPr>
+        <w:t>Diagenesis can occur</w:t>
+      </w:r>
+      <w:r>
+        <w:rPr>
+          <w:rFonts w:ascii="Arial" w:hAnsi="Arial" w:cs="Arial"/>
+          <w:b w:val="0"/>
+          <w:bCs w:val="0"/>
+        </w:rPr>
+        <w:t xml:space="preserve"> deep below Earth’s surface and at high temperatures, but not so deep and hot as to cause metamorphosis.</w:t>
+      </w:r>
+    </w:p>
+    <w:p>
+      <w:pPr>
+        <w:pStyle w:val="Heading8"/>
+        <w:spacing w:after="240"/>
+        <w:ind w:left="0"/>
+        <w:jc w:val="both"/>
+        <w:rPr>
+          <w:rFonts w:ascii="Arial" w:hAnsi="Arial" w:cs="Arial"/>
+          <w:b w:val="0"/>
+          <w:bCs w:val="0"/>
+        </w:rPr>
+      </w:pPr>
+      <w:r>
+        <w:rPr>
+          <w:rFonts w:ascii="Arial" w:hAnsi="Arial" w:cs="Arial"/>
+          <w:b w:val="0"/>
+          <w:bCs w:val="0"/>
+        </w:rPr>
+        <w:t xml:space="preserve">Sedimentary rocks are classified into three main categories: </w:t>
+      </w:r>
+      <w:r>
+        <w:rPr>
+          <w:rFonts w:ascii="Arial" w:hAnsi="Arial" w:cs="Arial"/>
+          <w:b w:val="0"/>
+          <w:bCs w:val="0"/>
+        </w:rPr>
+        <w:t>siliciclastic</w:t>
+      </w:r>
+      <w:r>
+        <w:rPr>
+          <w:rFonts w:ascii="Arial" w:hAnsi="Arial" w:cs="Arial"/>
+          <w:b w:val="0"/>
+          <w:bCs w:val="0"/>
+        </w:rPr>
+        <w:t xml:space="preserve">, </w:t>
+      </w:r>
+      <w:r>
+        <w:rPr>
+          <w:rFonts w:ascii="Arial" w:hAnsi="Arial" w:cs="Arial"/>
+          <w:b w:val="0"/>
+          <w:bCs w:val="0"/>
+        </w:rPr>
+        <w:t>chemical</w:t>
+      </w:r>
+      <w:r>
+        <w:rPr>
+          <w:rFonts w:ascii="Arial" w:hAnsi="Arial" w:cs="Arial"/>
+          <w:b w:val="0"/>
+          <w:bCs w:val="0"/>
+        </w:rPr>
+        <w:t xml:space="preserve">, and </w:t>
+      </w:r>
+      <w:r>
+        <w:rPr>
+          <w:rFonts w:ascii="Arial" w:hAnsi="Arial" w:cs="Arial"/>
+          <w:b w:val="0"/>
+          <w:bCs w:val="0"/>
+        </w:rPr>
+        <w:t>biogenic</w:t>
+      </w:r>
+      <w:r>
+        <w:rPr>
+          <w:rFonts w:ascii="Arial" w:hAnsi="Arial" w:cs="Arial"/>
+          <w:b w:val="0"/>
+          <w:bCs w:val="0"/>
+        </w:rPr>
+        <w:t xml:space="preserve"> (Table 6.1)</w:t>
+      </w:r>
+      <w:r>
+        <w:rPr>
+          <w:rFonts w:ascii="Arial" w:hAnsi="Arial" w:cs="Arial"/>
+          <w:b w:val="0"/>
+          <w:bCs w:val="0"/>
+        </w:rPr>
+        <w:t xml:space="preserve">. Siliciclastic </w:t>
+      </w:r>
+      <w:r>
+        <w:rPr>
+          <w:rFonts w:ascii="Arial" w:hAnsi="Arial" w:cs="Arial"/>
+          <w:b w:val="0"/>
+          <w:bCs w:val="0"/>
+        </w:rPr>
+        <w:t xml:space="preserve">sedimentary rocks are formed from the fragments of mechanical erosion of other rocks. Siliciclastic rocks are then further classified according to the sizes of the grains that comprise the rock, and how rounded those grains are. Chemical rocks are initially classified by their chemical composition—carbonates are composed of </w:t>
+      </w:r>
+      <w:r>
+        <w:rPr>
+          <w:rFonts w:ascii="Arial" w:hAnsi="Arial" w:cs="Arial"/>
+          <w:b w:val="0"/>
+          <w:bCs w:val="0"/>
+        </w:rPr>
+        <w:t>calcite</w:t>
+      </w:r>
+      <w:r>
+        <w:rPr>
+          <w:rFonts w:ascii="Arial" w:hAnsi="Arial" w:cs="Arial"/>
+          <w:b w:val="0"/>
+          <w:bCs w:val="0"/>
+        </w:rPr>
+        <w:t xml:space="preserve"> or dolomite; rock gypsum is made of gypsum; and rock salt is made </w:t>
+      </w:r>
+      <w:r>
+        <w:rPr>
+          <w:rFonts w:ascii="Arial" w:hAnsi="Arial" w:cs="Arial"/>
+          <w:b w:val="0"/>
+          <w:bCs w:val="0"/>
+        </w:rPr>
+        <w:lastRenderedPageBreak/>
+        <w:t xml:space="preserve">of halite. Carbonates are further divided according to grain size and presence or lack of visible </w:t>
+      </w:r>
+      <w:r>
+        <w:rPr>
+          <w:rFonts w:ascii="Arial" w:hAnsi="Arial" w:cs="Arial"/>
+          <w:b w:val="0"/>
+          <w:bCs w:val="0"/>
+        </w:rPr>
+        <w:t xml:space="preserve">fossils or ooids. The final category, biogenic sedimentary rocks, is formed as a result of the accumulation of organic matter. The two rocks we are concerned with in this </w:t>
+      </w:r>
+      <w:r>
+        <w:rPr>
+          <w:rFonts w:ascii="Arial" w:hAnsi="Arial" w:cs="Arial"/>
+          <w:noProof/>
+        </w:rPr>
+        <w:drawing>
+          <wp:anchor distT="0" distB="0" distL="114300" distR="114300" simplePos="0" relativeHeight="251662336" behindDoc="0" locked="0" layoutInCell="1" allowOverlap="1" wp14:anchorId="5F38D5EC" wp14:editId="21C9A456">
+            <wp:simplePos x="0" y="0"/>
+            <wp:positionH relativeFrom="margin">
+              <wp:posOffset>0</wp:posOffset>
+            </wp:positionH>
+            <wp:positionV relativeFrom="paragraph">
+              <wp:posOffset>1005205</wp:posOffset>
+            </wp:positionV>
+            <wp:extent cx="5943600" cy="3754755"/>
+            <wp:effectExtent l="0" t="0" r="0" b="0"/>
+            <wp:wrapTopAndBottom/>
+            <wp:docPr id="3" name="Picture 3" descr="Diagram&#10;&#10;Description automatically generated"/>
+            <wp:cNvGraphicFramePr>
+              <a:graphicFrameLocks xmlns:a="http://schemas.openxmlformats.org/drawingml/2006/main" noChangeAspect="1"/>
+            </wp:cNvGraphicFramePr>
+            <a:graphic xmlns:a="http://schemas.openxmlformats.org/drawingml/2006/main">
+              <a:graphicData uri="http://schemas.openxmlformats.org/drawingml/2006/picture">
+                <pic:pic xmlns:pic="http://schemas.openxmlformats.org/drawingml/2006/picture">
+                  <pic:nvPicPr>
+                    <pic:cNvPr id="3" name="Picture 3" descr="Diagram&#10;&#10;Description automatically generated"/>
+                    <pic:cNvPicPr/>
+                  </pic:nvPicPr>
+                  <pic:blipFill>
+                    <a:blip r:embed="rId7" cstate="print">
+                      <a:extLst>
+                        <a:ext uri="{28A0092B-C50C-407E-A947-70E740481C1C}">
+                          <a14:useLocalDpi xmlns:a14="http://schemas.microsoft.com/office/drawing/2010/main" val="0"/>
+                        </a:ext>
+                      </a:extLst>
+                    </a:blip>
+                    <a:stretch>
+                      <a:fillRect/>
+                    </a:stretch>
+                  </pic:blipFill>
+                  <pic:spPr>
+                    <a:xfrm>
+                      <a:off x="0" y="0"/>
+                      <a:ext cx="5943600" cy="3754755"/>
+                    </a:xfrm>
+                    <a:prstGeom prst="rect">
+                      <a:avLst/>
+                    </a:prstGeom>
+                  </pic:spPr>
+                </pic:pic>
+              </a:graphicData>
+            </a:graphic>
+          </wp:anchor>
+        </w:drawing>
+      </w:r>
+      <w:r>
+        <w:rPr>
+          <w:noProof/>
+        </w:rPr>
+        <mc:AlternateContent>
+          <mc:Choice Requires="wps">
+            <w:drawing>
+              <wp:anchor distT="0" distB="0" distL="114300" distR="114300" simplePos="0" relativeHeight="251664384" behindDoc="0" locked="0" layoutInCell="1" allowOverlap="1" wp14:anchorId="04D99267" wp14:editId="6E3C7E64">
+                <wp:simplePos x="0" y="0"/>
+                <wp:positionH relativeFrom="margin">
+                  <wp:posOffset>0</wp:posOffset>
+                </wp:positionH>
+                <wp:positionV relativeFrom="paragraph">
+                  <wp:posOffset>4866953</wp:posOffset>
+                </wp:positionV>
+                <wp:extent cx="5943600" cy="635"/>
+                <wp:effectExtent l="0" t="0" r="0" b="8255"/>
+                <wp:wrapTopAndBottom/>
+                <wp:docPr id="4" name="Text Box 4"/>
+                <wp:cNvGraphicFramePr/>
+                <a:graphic xmlns:a="http://schemas.openxmlformats.org/drawingml/2006/main">
+                  <a:graphicData uri="http://schemas.microsoft.com/office/word/2010/wordprocessingShape">
+                    <wps:wsp>
+                      <wps:cNvSpPr txBox="1"/>
+                      <wps:spPr>
+                        <a:xfrm>
+                          <a:off x="0" y="0"/>
+                          <a:ext cx="5943600" cy="635"/>
+                        </a:xfrm>
+                        <a:prstGeom prst="rect">
+                          <a:avLst/>
+                        </a:prstGeom>
+                        <a:solidFill>
+                          <a:prstClr val="white"/>
+                        </a:solidFill>
+                        <a:ln>
+                          <a:noFill/>
+                        </a:ln>
+                      </wps:spPr>
+                      <wps:txbx>
+                        <w:txbxContent>
+                          <w:p>
+                            <w:pPr>
+                              <w:pStyle w:val="Caption"/>
+                              <w:rPr>
+                                <w:rFonts w:ascii="Arial" w:hAnsi="Arial" w:cs="Arial"/>
+                                <w:b/>
+                                <w:bCs/>
+                                <w:noProof/>
+                                <w:color w:val="auto"/>
+                                <w:sz w:val="24"/>
+                                <w:szCs w:val="24"/>
+                              </w:rPr>
+                            </w:pPr>
+                            <w:r>
+                              <w:t>Figure 6.</w:t>
+                            </w:r>
+                            <w:fldSimple w:instr=" SEQ Figure \* ARABIC ">
+                              <w:r>
+                                <w:rPr>
+                                  <w:noProof/>
+                                </w:rPr>
+                                <w:t>2</w:t>
+                              </w:r>
+                            </w:fldSimple>
+                            <w:r>
+                              <w:t>. Sedimentary depositional environments (Mikenorton, 2018).</w:t>
+                            </w:r>
+                          </w:p>
+                        </w:txbxContent>
+                      </wps:txbx>
+                      <wps:bodyPr rot="0" spcFirstLastPara="0" vertOverflow="overflow" horzOverflow="overflow" vert="horz" wrap="square" lIns="0" tIns="0" rIns="0" bIns="0" numCol="1" spcCol="0" rtlCol="0" fromWordArt="0" anchor="t" anchorCtr="0" forceAA="0" compatLnSpc="1">
+                        <a:prstTxWarp prst="textNoShape">
+                          <a:avLst/>
+                        </a:prstTxWarp>
+                        <a:spAutoFit/>
+                      </wps:bodyPr>
+                    </wps:wsp>
+                  </a:graphicData>
+                </a:graphic>
+              </wp:anchor>
+            </w:drawing>
+          </mc:Choice>
+          <mc:Fallback>
+            <w:pict>
+              <v:shape w14:anchorId="04D99267" id="Text Box 4" o:spid="_x0000_s1027" type="#_x0000_t202" style="position:absolute;left:0;text-align:left;margin-left:0;margin-top:383.2pt;width:468pt;height:.05pt;z-index:251664384;visibility:visible;mso-wrap-style:square;mso-wrap-distance-left:9pt;mso-wrap-distance-top:0;mso-wrap-distance-right:9pt;mso-wrap-distance-bottom:0;mso-position-horizontal:absolute;mso-position-horizontal-relative:margin;mso-position-vertical:absolute;mso-position-vertical-relative:text;v-text-anchor:top" o:gfxdata="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" stroked="f">
+                <v:textbox style="mso-fit-shape-to-text:t" inset="0,0,0,0">
+                  <w:txbxContent>
+                    <w:p>
+                      <w:pPr>
+                        <w:pStyle w:val="Caption"/>
+                        <w:rPr>
+                          <w:rFonts w:ascii="Arial" w:hAnsi="Arial" w:cs="Arial"/>
+                          <w:b/>
+                          <w:bCs/>
+                          <w:noProof/>
+                          <w:color w:val="auto"/>
+                          <w:sz w:val="24"/>
+                          <w:szCs w:val="24"/>
+                        </w:rPr>
+                      </w:pPr>
+                      <w:r>
+                        <w:t>Figure 6.</w:t>
+                      </w:r>
+                      <w:fldSimple w:instr=" SEQ Figure \* ARABIC ">
+                        <w:r>
+                          <w:rPr>
+                            <w:noProof/>
+                          </w:rPr>
+                          <w:t>2</w:t>
+                        </w:r>
+                      </w:fldSimple>
+                      <w:r>
+                        <w:t>. Sedimentary depositional environments (Mikenorton, 2018).</w:t>
+                      </w:r>
+                    </w:p>
+                  </w:txbxContent>
+                </v:textbox>
+                <w10:wrap type="topAndBottom" anchorx="margin"/>
+              </v:shape>
+            </w:pict>
+          </mc:Fallback>
+        </mc:AlternateContent>
+      </w:r>
+      <w:r>
+        <w:rPr>
+          <w:rFonts w:ascii="Arial" w:hAnsi="Arial" w:cs="Arial"/>
+          <w:b w:val="0"/>
+          <w:bCs w:val="0"/>
+        </w:rPr>
+        <w:t>category are bituminous coal and biogenic chert.</w:t>
+      </w:r>
+      <w:r>
+        <w:rPr>
+          <w:rFonts w:ascii="Arial" w:hAnsi="Arial" w:cs="Arial"/>
+          <w:sz w:val="15"/>
+        </w:rPr>
+        <w:br w:type="page"/>
       </w:r>
     </w:p>
     <w:p>
@@ -332,6 +760,42 @@
           <w:sz w:val="15"/>
         </w:rPr>
       </w:pPr>
+    </w:p>
+    <w:p>
+      <w:pPr>
+        <w:pStyle w:val="Caption"/>
+        <w:keepNext/>
+      </w:pPr>
+      <w:r>
+        <w:t xml:space="preserve">Table </w:t>
+      </w:r>
+      <w:r>
+        <w:t>6.</w:t>
+      </w:r>
+      <w:r>
+        <w:fldChar w:fldCharType="begin"/>
+      </w:r>
+      <w:r>
+        <w:instrText xml:space="preserve"> SEQ Table \* ARABIC </w:instrText>
+      </w:r>
+      <w:r>
+        <w:fldChar w:fldCharType="separate"/>
+      </w:r>
+      <w:r>
+        <w:rPr>
+          <w:noProof/>
+        </w:rPr>
+        <w:t>1</w:t>
+      </w:r>
+      <w:r>
+        <w:rPr>
+          <w:noProof/>
+        </w:rPr>
+        <w:fldChar w:fldCharType="end"/>
+      </w:r>
+      <w:r>
+        <w:t>. Sedimentary rock identification table</w:t>
+      </w:r>
     </w:p>
     <w:tbl>
       <w:tblPr>
@@ -364,7 +828,7 @@
         </w:trPr>
         <w:tc>
           <w:tcPr>
-            <w:tcW w:w="2408" w:type="dxa"/>
+            <w:tcW w:w="2407" w:type="dxa"/>
             <w:vAlign w:val="center"/>
           </w:tcPr>
           <w:p>
@@ -390,7 +854,7 @@
         </w:tc>
         <w:tc>
           <w:tcPr>
-            <w:tcW w:w="4696" w:type="dxa"/>
+            <w:tcW w:w="4677" w:type="dxa"/>
             <w:gridSpan w:val="2"/>
             <w:vAlign w:val="center"/>
           </w:tcPr>
@@ -448,7 +912,7 @@
         </w:trPr>
         <w:tc>
           <w:tcPr>
-            <w:tcW w:w="2408" w:type="dxa"/>
+            <w:tcW w:w="2407" w:type="dxa"/>
             <w:vMerge w:val="restart"/>
             <w:tcBorders>
               <w:top w:val="double" w:sz="2" w:space="0" w:color="000000"/>
@@ -496,7 +960,7 @@
         </w:tc>
         <w:tc>
           <w:tcPr>
-            <w:tcW w:w="4696" w:type="dxa"/>
+            <w:tcW w:w="4677" w:type="dxa"/>
             <w:gridSpan w:val="2"/>
             <w:tcBorders>
               <w:top w:val="double" w:sz="2" w:space="0" w:color="000000"/>
@@ -554,7 +1018,7 @@
         </w:trPr>
         <w:tc>
           <w:tcPr>
-            <w:tcW w:w="2408" w:type="dxa"/>
+            <w:tcW w:w="2407" w:type="dxa"/>
             <w:vMerge/>
             <w:vAlign w:val="center"/>
           </w:tcPr>
@@ -570,7 +1034,7 @@
         </w:tc>
         <w:tc>
           <w:tcPr>
-            <w:tcW w:w="4696" w:type="dxa"/>
+            <w:tcW w:w="4677" w:type="dxa"/>
             <w:gridSpan w:val="2"/>
             <w:vAlign w:val="center"/>
           </w:tcPr>
@@ -605,23 +1069,7 @@
                 <w:sz w:val="24"/>
                 <w:szCs w:val="24"/>
               </w:rPr>
-              <w:t>(</w:t>
-            </w:r>
-            <w:proofErr w:type="gramStart"/>
-            <w:r>
-              <w:rPr>
-                <w:sz w:val="24"/>
-                <w:szCs w:val="24"/>
-              </w:rPr>
-              <w:t>clasts</w:t>
-            </w:r>
-            <w:proofErr w:type="gramEnd"/>
-            <w:r>
-              <w:rPr>
-                <w:sz w:val="24"/>
-                <w:szCs w:val="24"/>
-              </w:rPr>
-              <w:t xml:space="preserve"> larger than 2 mm),</w:t>
+              <w:t>(clasts larger than 2 mm),</w:t>
             </w:r>
           </w:p>
           <w:p>
@@ -672,7 +1120,7 @@
         </w:trPr>
         <w:tc>
           <w:tcPr>
-            <w:tcW w:w="2408" w:type="dxa"/>
+            <w:tcW w:w="2407" w:type="dxa"/>
             <w:vMerge/>
             <w:vAlign w:val="center"/>
           </w:tcPr>
@@ -688,7 +1136,7 @@
         </w:tc>
         <w:tc>
           <w:tcPr>
-            <w:tcW w:w="2232" w:type="dxa"/>
+            <w:tcW w:w="2224" w:type="dxa"/>
             <w:vMerge w:val="restart"/>
             <w:vAlign w:val="center"/>
           </w:tcPr>
@@ -712,7 +1160,7 @@
         </w:tc>
         <w:tc>
           <w:tcPr>
-            <w:tcW w:w="2464" w:type="dxa"/>
+            <w:tcW w:w="2453" w:type="dxa"/>
             <w:vAlign w:val="center"/>
           </w:tcPr>
           <w:p>
@@ -759,7 +1207,7 @@
                 <w:sz w:val="24"/>
                 <w:szCs w:val="24"/>
               </w:rPr>
-              <w:t>S</w:t>
+              <w:t>s</w:t>
             </w:r>
             <w:r>
               <w:rPr>
@@ -777,7 +1225,7 @@
         </w:trPr>
         <w:tc>
           <w:tcPr>
-            <w:tcW w:w="2408" w:type="dxa"/>
+            <w:tcW w:w="2407" w:type="dxa"/>
             <w:vMerge/>
             <w:vAlign w:val="center"/>
           </w:tcPr>
@@ -793,7 +1241,7 @@
         </w:tc>
         <w:tc>
           <w:tcPr>
-            <w:tcW w:w="2232" w:type="dxa"/>
+            <w:tcW w:w="2224" w:type="dxa"/>
             <w:vMerge/>
             <w:vAlign w:val="center"/>
           </w:tcPr>
@@ -810,7 +1258,7 @@
         </w:tc>
         <w:tc>
           <w:tcPr>
-            <w:tcW w:w="2464" w:type="dxa"/>
+            <w:tcW w:w="2453" w:type="dxa"/>
             <w:vAlign w:val="center"/>
           </w:tcPr>
           <w:p>
@@ -861,7 +1309,7 @@
         </w:trPr>
         <w:tc>
           <w:tcPr>
-            <w:tcW w:w="2408" w:type="dxa"/>
+            <w:tcW w:w="2407" w:type="dxa"/>
             <w:vMerge/>
             <w:vAlign w:val="center"/>
           </w:tcPr>
@@ -877,7 +1325,7 @@
         </w:tc>
         <w:tc>
           <w:tcPr>
-            <w:tcW w:w="4696" w:type="dxa"/>
+            <w:tcW w:w="4677" w:type="dxa"/>
             <w:gridSpan w:val="2"/>
             <w:vAlign w:val="center"/>
           </w:tcPr>
@@ -946,7 +1394,7 @@
         </w:trPr>
         <w:tc>
           <w:tcPr>
-            <w:tcW w:w="2408" w:type="dxa"/>
+            <w:tcW w:w="2407" w:type="dxa"/>
             <w:vMerge/>
             <w:vAlign w:val="center"/>
           </w:tcPr>
@@ -962,7 +1410,7 @@
         </w:tc>
         <w:tc>
           <w:tcPr>
-            <w:tcW w:w="4696" w:type="dxa"/>
+            <w:tcW w:w="4677" w:type="dxa"/>
             <w:gridSpan w:val="2"/>
             <w:vAlign w:val="center"/>
           </w:tcPr>
@@ -1014,7 +1462,7 @@
         </w:trPr>
         <w:tc>
           <w:tcPr>
-            <w:tcW w:w="2408" w:type="dxa"/>
+            <w:tcW w:w="2407" w:type="dxa"/>
             <w:vMerge/>
             <w:vAlign w:val="center"/>
           </w:tcPr>
@@ -1030,7 +1478,7 @@
         </w:tc>
         <w:tc>
           <w:tcPr>
-            <w:tcW w:w="4696" w:type="dxa"/>
+            <w:tcW w:w="4677" w:type="dxa"/>
             <w:gridSpan w:val="2"/>
             <w:vAlign w:val="center"/>
           </w:tcPr>
@@ -1096,7 +1544,7 @@
         </w:trPr>
         <w:tc>
           <w:tcPr>
-            <w:tcW w:w="2408" w:type="dxa"/>
+            <w:tcW w:w="2407" w:type="dxa"/>
             <w:vMerge w:val="restart"/>
             <w:tcBorders>
               <w:top w:val="double" w:sz="2" w:space="0" w:color="000000"/>
@@ -1153,7 +1601,7 @@
         </w:tc>
         <w:tc>
           <w:tcPr>
-            <w:tcW w:w="2232" w:type="dxa"/>
+            <w:tcW w:w="2224" w:type="dxa"/>
             <w:vMerge w:val="restart"/>
             <w:tcBorders>
               <w:top w:val="double" w:sz="2" w:space="0" w:color="000000"/>
@@ -1201,7 +1649,7 @@
         </w:tc>
         <w:tc>
           <w:tcPr>
-            <w:tcW w:w="2464" w:type="dxa"/>
+            <w:tcW w:w="2453" w:type="dxa"/>
             <w:tcBorders>
               <w:top w:val="double" w:sz="2" w:space="0" w:color="000000"/>
               <w:bottom w:val="single" w:sz="4" w:space="0" w:color="auto"/>
@@ -1259,7 +1707,7 @@
         </w:trPr>
         <w:tc>
           <w:tcPr>
-            <w:tcW w:w="2408" w:type="dxa"/>
+            <w:tcW w:w="2407" w:type="dxa"/>
             <w:vMerge/>
             <w:vAlign w:val="center"/>
           </w:tcPr>
@@ -1278,7 +1726,7 @@
         </w:tc>
         <w:tc>
           <w:tcPr>
-            <w:tcW w:w="2232" w:type="dxa"/>
+            <w:tcW w:w="2224" w:type="dxa"/>
             <w:vMerge/>
             <w:vAlign w:val="center"/>
           </w:tcPr>
@@ -1295,7 +1743,7 @@
         </w:tc>
         <w:tc>
           <w:tcPr>
-            <w:tcW w:w="2464" w:type="dxa"/>
+            <w:tcW w:w="2453" w:type="dxa"/>
             <w:tcBorders>
               <w:top w:val="single" w:sz="4" w:space="0" w:color="auto"/>
               <w:bottom w:val="single" w:sz="4" w:space="0" w:color="auto"/>
@@ -1350,7 +1798,7 @@
         </w:trPr>
         <w:tc>
           <w:tcPr>
-            <w:tcW w:w="2408" w:type="dxa"/>
+            <w:tcW w:w="2407" w:type="dxa"/>
             <w:vMerge/>
             <w:vAlign w:val="center"/>
           </w:tcPr>
@@ -1369,7 +1817,7 @@
         </w:tc>
         <w:tc>
           <w:tcPr>
-            <w:tcW w:w="2232" w:type="dxa"/>
+            <w:tcW w:w="2224" w:type="dxa"/>
             <w:vMerge/>
             <w:vAlign w:val="center"/>
           </w:tcPr>
@@ -1386,7 +1834,7 @@
         </w:tc>
         <w:tc>
           <w:tcPr>
-            <w:tcW w:w="2464" w:type="dxa"/>
+            <w:tcW w:w="2453" w:type="dxa"/>
             <w:tcBorders>
               <w:top w:val="single" w:sz="4" w:space="0" w:color="auto"/>
               <w:bottom w:val="single" w:sz="4" w:space="0" w:color="auto"/>
@@ -1448,7 +1896,7 @@
         </w:trPr>
         <w:tc>
           <w:tcPr>
-            <w:tcW w:w="2408" w:type="dxa"/>
+            <w:tcW w:w="2407" w:type="dxa"/>
             <w:vMerge/>
             <w:vAlign w:val="center"/>
           </w:tcPr>
@@ -1467,7 +1915,7 @@
         </w:tc>
         <w:tc>
           <w:tcPr>
-            <w:tcW w:w="2232" w:type="dxa"/>
+            <w:tcW w:w="2224" w:type="dxa"/>
             <w:vMerge/>
             <w:vAlign w:val="center"/>
           </w:tcPr>
@@ -1484,7 +1932,7 @@
         </w:tc>
         <w:tc>
           <w:tcPr>
-            <w:tcW w:w="2464" w:type="dxa"/>
+            <w:tcW w:w="2453" w:type="dxa"/>
             <w:tcBorders>
               <w:top w:val="single" w:sz="4" w:space="0" w:color="auto"/>
             </w:tcBorders>
@@ -1538,7 +1986,7 @@
         </w:trPr>
         <w:tc>
           <w:tcPr>
-            <w:tcW w:w="2408" w:type="dxa"/>
+            <w:tcW w:w="2407" w:type="dxa"/>
             <w:vMerge/>
             <w:vAlign w:val="center"/>
           </w:tcPr>
@@ -1554,7 +2002,7 @@
         </w:tc>
         <w:tc>
           <w:tcPr>
-            <w:tcW w:w="2232" w:type="dxa"/>
+            <w:tcW w:w="2224" w:type="dxa"/>
             <w:vMerge/>
             <w:vAlign w:val="center"/>
           </w:tcPr>
@@ -1571,7 +2019,7 @@
         </w:tc>
         <w:tc>
           <w:tcPr>
-            <w:tcW w:w="2464" w:type="dxa"/>
+            <w:tcW w:w="2453" w:type="dxa"/>
             <w:vAlign w:val="center"/>
           </w:tcPr>
           <w:p>
@@ -1644,7 +2092,14 @@
                 <w:sz w:val="24"/>
                 <w:szCs w:val="24"/>
               </w:rPr>
-              <w:t>Limestone</w:t>
+              <w:t>l</w:t>
+            </w:r>
+            <w:r>
+              <w:rPr>
+                <w:sz w:val="24"/>
+                <w:szCs w:val="24"/>
+              </w:rPr>
+              <w:t>imestone</w:t>
             </w:r>
           </w:p>
         </w:tc>
@@ -1655,7 +2110,7 @@
         </w:trPr>
         <w:tc>
           <w:tcPr>
-            <w:tcW w:w="2408" w:type="dxa"/>
+            <w:tcW w:w="2407" w:type="dxa"/>
             <w:vMerge/>
             <w:vAlign w:val="center"/>
           </w:tcPr>
@@ -1671,7 +2126,7 @@
         </w:tc>
         <w:tc>
           <w:tcPr>
-            <w:tcW w:w="2232" w:type="dxa"/>
+            <w:tcW w:w="2224" w:type="dxa"/>
             <w:vMerge/>
             <w:vAlign w:val="center"/>
           </w:tcPr>
@@ -1688,7 +2143,7 @@
         </w:tc>
         <w:tc>
           <w:tcPr>
-            <w:tcW w:w="2464" w:type="dxa"/>
+            <w:tcW w:w="2453" w:type="dxa"/>
             <w:vAlign w:val="center"/>
           </w:tcPr>
           <w:p>
@@ -1753,7 +2208,7 @@
         </w:trPr>
         <w:tc>
           <w:tcPr>
-            <w:tcW w:w="2408" w:type="dxa"/>
+            <w:tcW w:w="2407" w:type="dxa"/>
             <w:vMerge/>
             <w:vAlign w:val="center"/>
           </w:tcPr>
@@ -1769,7 +2224,7 @@
         </w:tc>
         <w:tc>
           <w:tcPr>
-            <w:tcW w:w="2232" w:type="dxa"/>
+            <w:tcW w:w="2224" w:type="dxa"/>
             <w:vMerge/>
             <w:vAlign w:val="center"/>
           </w:tcPr>
@@ -1786,7 +2241,7 @@
         </w:tc>
         <w:tc>
           <w:tcPr>
-            <w:tcW w:w="2464" w:type="dxa"/>
+            <w:tcW w:w="2453" w:type="dxa"/>
             <w:vAlign w:val="center"/>
           </w:tcPr>
           <w:p>
@@ -1836,7 +2291,6 @@
                 <w:szCs w:val="24"/>
               </w:rPr>
             </w:pPr>
-            <w:proofErr w:type="spellStart"/>
             <w:r>
               <w:rPr>
                 <w:sz w:val="24"/>
@@ -1844,7 +2298,6 @@
               </w:rPr>
               <w:t>Oolitic</w:t>
             </w:r>
-            <w:proofErr w:type="spellEnd"/>
           </w:p>
           <w:p>
             <w:pPr>
@@ -1861,7 +2314,14 @@
                 <w:sz w:val="24"/>
                 <w:szCs w:val="24"/>
               </w:rPr>
-              <w:t>Limestone</w:t>
+              <w:t>l</w:t>
+            </w:r>
+            <w:r>
+              <w:rPr>
+                <w:sz w:val="24"/>
+                <w:szCs w:val="24"/>
+              </w:rPr>
+              <w:t>imestone</w:t>
             </w:r>
           </w:p>
         </w:tc>
@@ -1872,7 +2332,7 @@
         </w:trPr>
         <w:tc>
           <w:tcPr>
-            <w:tcW w:w="2408" w:type="dxa"/>
+            <w:tcW w:w="2407" w:type="dxa"/>
             <w:vMerge/>
             <w:vAlign w:val="center"/>
           </w:tcPr>
@@ -1888,7 +2348,7 @@
         </w:tc>
         <w:tc>
           <w:tcPr>
-            <w:tcW w:w="2232" w:type="dxa"/>
+            <w:tcW w:w="2224" w:type="dxa"/>
             <w:vMerge/>
             <w:vAlign w:val="center"/>
           </w:tcPr>
@@ -1905,7 +2365,7 @@
         </w:tc>
         <w:tc>
           <w:tcPr>
-            <w:tcW w:w="2464" w:type="dxa"/>
+            <w:tcW w:w="2453" w:type="dxa"/>
             <w:vAlign w:val="center"/>
           </w:tcPr>
           <w:p>
@@ -1970,7 +2430,7 @@
         </w:trPr>
         <w:tc>
           <w:tcPr>
-            <w:tcW w:w="2408" w:type="dxa"/>
+            <w:tcW w:w="2407" w:type="dxa"/>
             <w:vMerge/>
             <w:vAlign w:val="center"/>
           </w:tcPr>
@@ -1986,7 +2446,7 @@
         </w:tc>
         <w:tc>
           <w:tcPr>
-            <w:tcW w:w="2232" w:type="dxa"/>
+            <w:tcW w:w="2224" w:type="dxa"/>
             <w:vMerge w:val="restart"/>
             <w:vAlign w:val="center"/>
           </w:tcPr>
@@ -2010,7 +2470,7 @@
         </w:tc>
         <w:tc>
           <w:tcPr>
-            <w:tcW w:w="2464" w:type="dxa"/>
+            <w:tcW w:w="2453" w:type="dxa"/>
             <w:vAlign w:val="center"/>
           </w:tcPr>
           <w:p>
@@ -2050,7 +2510,21 @@
                 <w:sz w:val="24"/>
                 <w:szCs w:val="24"/>
               </w:rPr>
-              <w:t>Rock Gypsum</w:t>
+              <w:t xml:space="preserve">Rock </w:t>
+            </w:r>
+            <w:r>
+              <w:rPr>
+                <w:sz w:val="24"/>
+                <w:szCs w:val="24"/>
+              </w:rPr>
+              <w:t>g</w:t>
+            </w:r>
+            <w:r>
+              <w:rPr>
+                <w:sz w:val="24"/>
+                <w:szCs w:val="24"/>
+              </w:rPr>
+              <w:t>ypsum</w:t>
             </w:r>
           </w:p>
         </w:tc>
@@ -2061,7 +2535,7 @@
         </w:trPr>
         <w:tc>
           <w:tcPr>
-            <w:tcW w:w="2408" w:type="dxa"/>
+            <w:tcW w:w="2407" w:type="dxa"/>
             <w:vMerge/>
             <w:vAlign w:val="center"/>
           </w:tcPr>
@@ -2077,7 +2551,7 @@
         </w:tc>
         <w:tc>
           <w:tcPr>
-            <w:tcW w:w="2232" w:type="dxa"/>
+            <w:tcW w:w="2224" w:type="dxa"/>
             <w:vMerge/>
             <w:vAlign w:val="center"/>
           </w:tcPr>
@@ -2094,7 +2568,7 @@
         </w:tc>
         <w:tc>
           <w:tcPr>
-            <w:tcW w:w="2464" w:type="dxa"/>
+            <w:tcW w:w="2453" w:type="dxa"/>
             <w:vAlign w:val="center"/>
           </w:tcPr>
           <w:p>
@@ -2134,7 +2608,21 @@
                 <w:sz w:val="24"/>
                 <w:szCs w:val="24"/>
               </w:rPr>
-              <w:t>Rock Salt</w:t>
+              <w:t xml:space="preserve">Rock </w:t>
+            </w:r>
+            <w:r>
+              <w:rPr>
+                <w:sz w:val="24"/>
+                <w:szCs w:val="24"/>
+              </w:rPr>
+              <w:t>s</w:t>
+            </w:r>
+            <w:r>
+              <w:rPr>
+                <w:sz w:val="24"/>
+                <w:szCs w:val="24"/>
+              </w:rPr>
+              <w:t>alt</w:t>
             </w:r>
           </w:p>
         </w:tc>
@@ -2145,7 +2633,7 @@
         </w:trPr>
         <w:tc>
           <w:tcPr>
-            <w:tcW w:w="2408" w:type="dxa"/>
+            <w:tcW w:w="2407" w:type="dxa"/>
             <w:vMerge w:val="restart"/>
             <w:tcBorders>
               <w:top w:val="double" w:sz="2" w:space="0" w:color="000000"/>
@@ -2194,7 +2682,7 @@
         </w:tc>
         <w:tc>
           <w:tcPr>
-            <w:tcW w:w="4696" w:type="dxa"/>
+            <w:tcW w:w="4677" w:type="dxa"/>
             <w:gridSpan w:val="2"/>
             <w:tcBorders>
               <w:top w:val="double" w:sz="2" w:space="0" w:color="000000"/>
@@ -2248,7 +2736,14 @@
                 <w:sz w:val="24"/>
                 <w:szCs w:val="24"/>
               </w:rPr>
-              <w:t>Coal</w:t>
+              <w:t>c</w:t>
+            </w:r>
+            <w:r>
+              <w:rPr>
+                <w:sz w:val="24"/>
+                <w:szCs w:val="24"/>
+              </w:rPr>
+              <w:t>oal</w:t>
             </w:r>
           </w:p>
         </w:tc>
@@ -2259,7 +2754,7 @@
         </w:trPr>
         <w:tc>
           <w:tcPr>
-            <w:tcW w:w="2408" w:type="dxa"/>
+            <w:tcW w:w="2407" w:type="dxa"/>
             <w:vMerge/>
             <w:tcBorders>
               <w:top w:val="nil"/>
@@ -2278,7 +2773,7 @@
         </w:tc>
         <w:tc>
           <w:tcPr>
-            <w:tcW w:w="4696" w:type="dxa"/>
+            <w:tcW w:w="4677" w:type="dxa"/>
             <w:gridSpan w:val="2"/>
             <w:vAlign w:val="center"/>
           </w:tcPr>
@@ -3399,8 +3894,8 @@
           <w:sz w:val="20"/>
         </w:rPr>
         <w:sectPr>
-          <w:footerReference w:type="even" r:id="rId5"/>
-          <w:footerReference w:type="default" r:id="rId6"/>
+          <w:footerReference w:type="even" r:id="rId8"/>
+          <w:footerReference w:type="default" r:id="rId9"/>
           <w:pgSz w:w="12240" w:h="15840"/>
           <w:pgMar w:top="1440" w:right="1440" w:bottom="1440" w:left="1440" w:header="0" w:footer="1014" w:gutter="0"/>
           <w:pgNumType w:start="61"/>
@@ -4384,11 +4879,12 @@
           <w:rFonts w:ascii="Arial" w:hAnsi="Arial" w:cs="Arial"/>
         </w:rPr>
         <w:lastRenderedPageBreak/>
-        <w:t>NOTES</w:t>
+        <w:t>REFERENCES</w:t>
       </w:r>
     </w:p>
     <w:p>
       <w:pPr>
+        <w:ind w:left="360" w:hanging="360"/>
         <w:rPr>
           <w:rFonts w:ascii="Arial" w:hAnsi="Arial" w:cs="Arial"/>
           <w:b/>
@@ -4402,18 +4898,85 @@
         <w:rPr>
           <w:rFonts w:ascii="Arial" w:hAnsi="Arial" w:cs="Arial"/>
         </w:rPr>
-        <w:br w:type="page"/>
+        <w:t>Mikenorton</w:t>
+      </w:r>
+      <w:r>
+        <w:rPr>
+          <w:rFonts w:ascii="Arial" w:hAnsi="Arial" w:cs="Arial"/>
+        </w:rPr>
+        <w:t>, 2018,</w:t>
+      </w:r>
+      <w:r>
+        <w:rPr>
+          <w:rFonts w:ascii="Arial" w:hAnsi="Arial" w:cs="Arial"/>
+        </w:rPr>
+        <w:t xml:space="preserve"> </w:t>
+      </w:r>
+      <w:r>
+        <w:rPr>
+          <w:rFonts w:ascii="Arial" w:hAnsi="Arial" w:cs="Arial"/>
+        </w:rPr>
+        <w:t>“</w:t>
+      </w:r>
+      <w:r>
+        <w:rPr>
+          <w:rFonts w:ascii="Arial" w:hAnsi="Arial" w:cs="Arial"/>
+        </w:rPr>
+        <w:t>SedimentaryEnvironment.jp</w:t>
+      </w:r>
+      <w:r>
+        <w:rPr>
+          <w:rFonts w:ascii="Arial" w:hAnsi="Arial" w:cs="Arial"/>
+        </w:rPr>
+        <w:t xml:space="preserve">g,” </w:t>
+      </w:r>
+      <w:r>
+        <w:rPr>
+          <w:rFonts w:ascii="Arial" w:hAnsi="Arial" w:cs="Arial"/>
+        </w:rPr>
+        <w:t xml:space="preserve">derived from: </w:t>
+      </w:r>
+      <w:r>
+        <w:rPr>
+          <w:rFonts w:ascii="Arial" w:hAnsi="Arial" w:cs="Arial"/>
+        </w:rPr>
+        <w:t>“</w:t>
+      </w:r>
+      <w:r>
+        <w:rPr>
+          <w:rFonts w:ascii="Arial" w:hAnsi="Arial" w:cs="Arial"/>
+        </w:rPr>
+        <w:t>Principales medios sedimentarios.svg</w:t>
+      </w:r>
+      <w:r>
+        <w:rPr>
+          <w:rFonts w:ascii="Arial" w:hAnsi="Arial" w:cs="Arial"/>
+        </w:rPr>
+        <w:t>”</w:t>
+      </w:r>
+      <w:r>
+        <w:rPr>
+          <w:rFonts w:ascii="Arial" w:hAnsi="Arial" w:cs="Arial"/>
+        </w:rPr>
+        <w:t xml:space="preserve">, CC BY-SA 3.0, </w:t>
+      </w:r>
+      <w:hyperlink r:id="rId10" w:history="1">
+        <w:r>
+          <w:rPr>
+            <w:rStyle w:val="Hyperlink"/>
+            <w:rFonts w:ascii="Arial" w:hAnsi="Arial" w:cs="Arial"/>
+          </w:rPr>
+          <w:t>https://commons.wikimedia.org/w/index.php?curid=68836539</w:t>
+        </w:r>
+      </w:hyperlink>
+      <w:r>
+        <w:rPr>
+          <w:rFonts w:ascii="Arial" w:hAnsi="Arial" w:cs="Arial"/>
+        </w:rPr>
+        <w:t>; last access: 2022-07-06.</w:t>
       </w:r>
     </w:p>
-    <w:p>
-      <w:r>
-        <w:rPr>
-          <w:rFonts w:ascii="Arial" w:hAnsi="Arial" w:cs="Arial"/>
-        </w:rPr>
-        <w:lastRenderedPageBreak/>
-        <w:t>NOTES</w:t>
-      </w:r>
-    </w:p>
+    <w:p/>
     <w:sectPr>
       <w:pgSz w:w="12240" w:h="15840"/>
       <w:pgMar w:top="1440" w:right="1440" w:bottom="1440" w:left="1440" w:header="720" w:footer="720" w:gutter="0"/>
@@ -4422,6 +4985,25 @@
     </w:sectPr>
   </w:body>
 </w:document>
+</file>
+
+<file path=word/endnotes.xml><?xml version="1.0" encoding="utf-8"?>
+<w:endnotes xmlns:wpc="http://schemas.microsoft.com/office/word/2010/wordprocessingCanvas" xmlns:cx="http://schemas.microsoft.com/office/drawing/2014/chartex" xmlns:cx1="http://schemas.microsoft.com/office/drawing/2015/9/8/chartex" xmlns:cx2="http://schemas.microsoft.com/office/drawing/2015/10/21/chartex" xmlns:cx3="http://schemas.microsoft.com/office/drawing/2016/5/9/chartex" xmlns:cx4="http://schemas.microsoft.com/office/drawing/2016/5/10/chartex" xmlns:cx5="http://schemas.microsoft.com/office/drawing/2016/5/11/chartex" xmlns:cx6="http://schemas.microsoft.com/office/drawing/2016/5/12/chartex" xmlns:cx7="http://schemas.microsoft.com/office/drawing/2016/5/13/chartex" xmlns:cx8="http://schemas.microsoft.com/office/drawing/2016/5/14/chartex" xmlns:mc="http://schemas.openxmlformats.org/markup-compatibility/2006" xmlns:aink="http://schemas.microsoft.com/office/drawing/2016/ink" xmlns:am3d="http://schemas.microsoft.com/office/drawing/2017/model3d" xmlns:o="urn:schemas-microsoft-com:office:office" xmlns:oel="http://schemas.microsoft.com/office/2019/extlst" xmlns:r="http://schemas.openxmlformats.org/officeDocument/2006/relationships" xmlns:m="http://schemas.openxmlformats.org/officeDocument/2006/math" xmlns:v="urn:schemas-microsoft-com:vml" xmlns:wp14="http://schemas.microsoft.com/office/word/2010/wordprocessingDrawing" xmlns:wp="http://schemas.openxmlformats.org/drawingml/2006/wordprocessingDrawing" xmlns:w10="urn:schemas-microsoft-com:office:word" xmlns:w="http://schemas.openxmlformats.org/wordprocessingml/2006/main" xmlns:w14="http://schemas.microsoft.com/office/word/2010/wordml" xmlns:w15="http://schemas.microsoft.com/office/word/2012/wordml" xmlns:w16cex="http://schemas.microsoft.com/office/word/2018/wordml/cex" xmlns:w16cid="http://schemas.microsoft.com/office/word/2016/wordml/cid" xmlns:w16="http://schemas.microsoft.com/office/word/2018/wordml" xmlns:w16sdtdh="http://schemas.microsoft.com/office/word/2020/wordml/sdtdatahash" xmlns:w16se="http://schemas.microsoft.com/office/word/2015/wordml/symex" xmlns:wpg="http://schemas.microsoft.com/office/word/2010/wordprocessingGroup" xmlns:wpi="http://schemas.microsoft.com/office/word/2010/wordprocessingInk" xmlns:wne="http://schemas.microsoft.com/office/word/2006/wordml" xmlns:wps="http://schemas.microsoft.com/office/word/2010/wordprocessingShape" mc:Ignorable="w14 w15 w16se w16cid w16 w16cex w16sdtdh wp14">
+  <w:endnote w:type="separator" w:id="-1">
+    <w:p>
+      <w:r>
+        <w:separator/>
+      </w:r>
+    </w:p>
+  </w:endnote>
+  <w:endnote w:type="continuationSeparator" w:id="0">
+    <w:p>
+      <w:r>
+        <w:continuationSeparator/>
+      </w:r>
+    </w:p>
+  </w:endnote>
+</w:endnotes>
 </file>
 
 <file path=word/footer1.xml><?xml version="1.0" encoding="utf-8"?>
@@ -4657,6 +5239,25 @@
 </w:ftr>
 </file>
 
+<file path=word/footnotes.xml><?xml version="1.0" encoding="utf-8"?>
+<w:footnotes xmlns:wpc="http://schemas.microsoft.com/office/word/2010/wordprocessingCanvas" xmlns:cx="http://schemas.microsoft.com/office/drawing/2014/chartex" xmlns:cx1="http://schemas.microsoft.com/office/drawing/2015/9/8/chartex" xmlns:cx2="http://schemas.microsoft.com/office/drawing/2015/10/21/chartex" xmlns:cx3="http://schemas.microsoft.com/office/drawing/2016/5/9/chartex" xmlns:cx4="http://schemas.microsoft.com/office/drawing/2016/5/10/chartex" xmlns:cx5="http://schemas.microsoft.com/office/drawing/2016/5/11/chartex" xmlns:cx6="http://schemas.microsoft.com/office/drawing/2016/5/12/chartex" xmlns:cx7="http://schemas.microsoft.com/office/drawing/2016/5/13/chartex" xmlns:cx8="http://schemas.microsoft.com/office/drawing/2016/5/14/chartex" xmlns:mc="http://schemas.openxmlformats.org/markup-compatibility/2006" xmlns:aink="http://schemas.microsoft.com/office/drawing/2016/ink" xmlns:am3d="http://schemas.microsoft.com/office/drawing/2017/model3d" xmlns:o="urn:schemas-microsoft-com:office:office" xmlns:oel="http://schemas.microsoft.com/office/2019/extlst" xmlns:r="http://schemas.openxmlformats.org/officeDocument/2006/relationships" xmlns:m="http://schemas.openxmlformats.org/officeDocument/2006/math" xmlns:v="urn:schemas-microsoft-com:vml" xmlns:wp14="http://schemas.microsoft.com/office/word/2010/wordprocessingDrawing" xmlns:wp="http://schemas.openxmlformats.org/drawingml/2006/wordprocessingDrawing" xmlns:w10="urn:schemas-microsoft-com:office:word" xmlns:w="http://schemas.openxmlformats.org/wordprocessingml/2006/main" xmlns:w14="http://schemas.microsoft.com/office/word/2010/wordml" xmlns:w15="http://schemas.microsoft.com/office/word/2012/wordml" xmlns:w16cex="http://schemas.microsoft.com/office/word/2018/wordml/cex" xmlns:w16cid="http://schemas.microsoft.com/office/word/2016/wordml/cid" xmlns:w16="http://schemas.microsoft.com/office/word/2018/wordml" xmlns:w16sdtdh="http://schemas.microsoft.com/office/word/2020/wordml/sdtdatahash" xmlns:w16se="http://schemas.microsoft.com/office/word/2015/wordml/symex" xmlns:wpg="http://schemas.microsoft.com/office/word/2010/wordprocessingGroup" xmlns:wpi="http://schemas.microsoft.com/office/word/2010/wordprocessingInk" xmlns:wne="http://schemas.microsoft.com/office/word/2006/wordml" xmlns:wps="http://schemas.microsoft.com/office/word/2010/wordprocessingShape" mc:Ignorable="w14 w15 w16se w16cid w16 w16cex w16sdtdh wp14">
+  <w:footnote w:type="separator" w:id="-1">
+    <w:p>
+      <w:r>
+        <w:separator/>
+      </w:r>
+    </w:p>
+  </w:footnote>
+  <w:footnote w:type="continuationSeparator" w:id="0">
+    <w:p>
+      <w:r>
+        <w:continuationSeparator/>
+      </w:r>
+    </w:p>
+  </w:footnote>
+</w:footnotes>
+</file>
+
 <file path=word/styles.xml><?xml version="1.0" encoding="utf-8"?>
 <w:styles xmlns:mc="http://schemas.openxmlformats.org/markup-compatibility/2006" xmlns:r="http://schemas.openxmlformats.org/officeDocument/2006/relationships" xmlns:w="http://schemas.openxmlformats.org/wordprocessingml/2006/main" xmlns:w14="http://schemas.microsoft.com/office/word/2010/wordml" xmlns:w15="http://schemas.microsoft.com/office/word/2012/wordml" xmlns:w16cex="http://schemas.microsoft.com/office/word/2018/wordml/cex" xmlns:w16cid="http://schemas.microsoft.com/office/word/2016/wordml/cid" xmlns:w16="http://schemas.microsoft.com/office/word/2018/wordml" xmlns:w16sdtdh="http://schemas.microsoft.com/office/word/2020/wordml/sdtdatahash" xmlns:w16se="http://schemas.microsoft.com/office/word/2015/wordml/symex" mc:Ignorable="w14 w15 w16se w16cid w16 w16cex w16sdtdh">
   <w:docDefaults>
@@ -4780,6 +5381,7 @@
     <w:lsdException w:name="HTML Sample" w:semiHidden="1" w:unhideWhenUsed="1"/>
     <w:lsdException w:name="HTML Typewriter" w:semiHidden="1" w:unhideWhenUsed="1"/>
     <w:lsdException w:name="HTML Variable" w:semiHidden="1" w:unhideWhenUsed="1"/>
+    <w:lsdException w:name="Normal Table" w:semiHidden="1" w:unhideWhenUsed="1"/>
     <w:lsdException w:name="annotation subject" w:semiHidden="1" w:unhideWhenUsed="1"/>
     <w:lsdException w:name="No List" w:semiHidden="1" w:unhideWhenUsed="1"/>
     <w:lsdException w:name="Outline List 1" w:semiHidden="1" w:unhideWhenUsed="1"/>
@@ -4826,8 +5428,10 @@
     <w:lsdException w:name="Table Subtle 2" w:semiHidden="1" w:unhideWhenUsed="1"/>
     <w:lsdException w:name="Table Web 1" w:semiHidden="1" w:unhideWhenUsed="1"/>
     <w:lsdException w:name="Table Web 2" w:semiHidden="1" w:unhideWhenUsed="1"/>
+    <w:lsdException w:name="Table Web 3" w:semiHidden="1" w:unhideWhenUsed="1"/>
     <w:lsdException w:name="Balloon Text" w:semiHidden="1" w:unhideWhenUsed="1"/>
     <w:lsdException w:name="Table Grid" w:uiPriority="39"/>
+    <w:lsdException w:name="Table Theme" w:semiHidden="1" w:unhideWhenUsed="1"/>
     <w:lsdException w:name="Placeholder Text" w:semiHidden="1"/>
     <w:lsdException w:name="No Spacing" w:uiPriority="1" w:qFormat="1"/>
     <w:lsdException w:name="Light Shading" w:uiPriority="60"/>
@@ -5105,7 +5709,6 @@
   <w:style w:type="character" w:default="1" w:styleId="DefaultParagraphFont">
     <w:name w:val="Default Paragraph Font"/>
     <w:uiPriority w:val="1"/>
-    <w:semiHidden/>
     <w:unhideWhenUsed/>
   </w:style>
   <w:style w:type="table" w:default="1" w:styleId="TableNormal">
@@ -5237,6 +5840,48 @@
         <w:insideV w:val="single" w:sz="4" w:space="0" w:color="auto"/>
       </w:tblBorders>
     </w:tblPr>
+  </w:style>
+  <w:style w:type="paragraph" w:styleId="Caption">
+    <w:name w:val="caption"/>
+    <w:basedOn w:val="Normal"/>
+    <w:next w:val="Normal"/>
+    <w:uiPriority w:val="35"/>
+    <w:unhideWhenUsed/>
+    <w:qFormat/>
+    <w:rsid w:val="00D825ED"/>
+    <w:pPr>
+      <w:spacing w:after="200"/>
+    </w:pPr>
+    <w:rPr>
+      <w:i/>
+      <w:iCs/>
+      <w:color w:val="44546A" w:themeColor="text2"/>
+      <w:sz w:val="18"/>
+      <w:szCs w:val="18"/>
+    </w:rPr>
+  </w:style>
+  <w:style w:type="character" w:styleId="Hyperlink">
+    <w:name w:val="Hyperlink"/>
+    <w:basedOn w:val="DefaultParagraphFont"/>
+    <w:uiPriority w:val="99"/>
+    <w:unhideWhenUsed/>
+    <w:rsid w:val="008A4706"/>
+    <w:rPr>
+      <w:color w:val="0563C1" w:themeColor="hyperlink"/>
+      <w:u w:val="single"/>
+    </w:rPr>
+  </w:style>
+  <w:style w:type="character" w:styleId="UnresolvedMention">
+    <w:name w:val="Unresolved Mention"/>
+    <w:basedOn w:val="DefaultParagraphFont"/>
+    <w:uiPriority w:val="99"/>
+    <w:semiHidden/>
+    <w:unhideWhenUsed/>
+    <w:rsid w:val="008A4706"/>
+    <w:rPr>
+      <w:color w:val="605E5C"/>
+      <w:shd w:val="clear" w:color="auto" w:fill="E1DFDD"/>
+    </w:rPr>
   </w:style>
 </w:styles>
 </file>

</xml_diff>

<commit_message>
revise text, images, activities, references
add grain-size and roundedness section with table and figure to lab 6; revise metamorphic rock overview text; replace metamorphic facies diagram to be OER compliant; add subduction zone figure; expand playdough activity, add more specific directions and questions; update reference list accordingly
</commit_message>
<xml_diff>
--- a/Bosch-Lab6-20220623.docx
+++ b/Bosch-Lab6-20220623.docx
@@ -135,14 +135,27 @@
                       <w:r>
                         <w:t>Figure 6.</w:t>
                       </w:r>
-                      <w:fldSimple w:instr=" SEQ Figure \* ARABIC ">
-                        <w:r>
-                          <w:rPr>
-                            <w:noProof/>
-                          </w:rPr>
-                          <w:t>1</w:t>
-                        </w:r>
-                      </w:fldSimple>
+                      <w:r>
+                        <w:fldChar w:fldCharType="begin"/>
+                      </w:r>
+                      <w:r>
+                        <w:instrText xml:space="preserve"> SEQ Figure \* ARABIC </w:instrText>
+                      </w:r>
+                      <w:r>
+                        <w:fldChar w:fldCharType="separate"/>
+                      </w:r>
+                      <w:r>
+                        <w:rPr>
+                          <w:noProof/>
+                        </w:rPr>
+                        <w:t>1</w:t>
+                      </w:r>
+                      <w:r>
+                        <w:rPr>
+                          <w:noProof/>
+                        </w:rPr>
+                        <w:fldChar w:fldCharType="end"/>
+                      </w:r>
                       <w:r>
                         <w:t>. Close-up view of the sedimentary rock portion of the rock cycle.</w:t>
                       </w:r>
@@ -556,73 +569,18 @@
       </w:r>
       <w:r>
         <w:rPr>
-          <w:rFonts w:ascii="Arial" w:hAnsi="Arial" w:cs="Arial"/>
-          <w:noProof/>
-        </w:rPr>
-        <w:drawing>
-          <wp:anchor distT="0" distB="0" distL="114300" distR="114300" simplePos="0" relativeHeight="251662336" behindDoc="0" locked="0" layoutInCell="1" allowOverlap="1" wp14:anchorId="5F38D5EC" wp14:editId="21C9A456">
-            <wp:simplePos x="0" y="0"/>
-            <wp:positionH relativeFrom="margin">
-              <wp:posOffset>0</wp:posOffset>
-            </wp:positionH>
-            <wp:positionV relativeFrom="paragraph">
-              <wp:posOffset>1005205</wp:posOffset>
-            </wp:positionV>
-            <wp:extent cx="5943600" cy="3754755"/>
-            <wp:effectExtent l="0" t="0" r="0" b="0"/>
-            <wp:wrapTopAndBottom/>
-            <wp:docPr id="3" name="Picture 3" descr="Diagram&#10;&#10;Description automatically generated"/>
-            <wp:cNvGraphicFramePr>
-              <a:graphicFrameLocks xmlns:a="http://schemas.openxmlformats.org/drawingml/2006/main" noChangeAspect="1"/>
-            </wp:cNvGraphicFramePr>
-            <a:graphic xmlns:a="http://schemas.openxmlformats.org/drawingml/2006/main">
-              <a:graphicData uri="http://schemas.openxmlformats.org/drawingml/2006/picture">
-                <pic:pic xmlns:pic="http://schemas.openxmlformats.org/drawingml/2006/picture">
-                  <pic:nvPicPr>
-                    <pic:cNvPr id="3" name="Picture 3" descr="Diagram&#10;&#10;Description automatically generated"/>
-                    <pic:cNvPicPr/>
-                  </pic:nvPicPr>
-                  <pic:blipFill>
-                    <a:blip r:embed="rId7" cstate="print">
-                      <a:extLst>
-                        <a:ext uri="{28A0092B-C50C-407E-A947-70E740481C1C}">
-                          <a14:useLocalDpi xmlns:a14="http://schemas.microsoft.com/office/drawing/2010/main" val="0"/>
-                        </a:ext>
-                      </a:extLst>
-                    </a:blip>
-                    <a:stretch>
-                      <a:fillRect/>
-                    </a:stretch>
-                  </pic:blipFill>
-                  <pic:spPr>
-                    <a:xfrm>
-                      <a:off x="0" y="0"/>
-                      <a:ext cx="5943600" cy="3754755"/>
-                    </a:xfrm>
-                    <a:prstGeom prst="rect">
-                      <a:avLst/>
-                    </a:prstGeom>
-                  </pic:spPr>
-                </pic:pic>
-              </a:graphicData>
-            </a:graphic>
-          </wp:anchor>
-        </w:drawing>
-      </w:r>
-      <w:r>
-        <w:rPr>
           <w:noProof/>
         </w:rPr>
         <mc:AlternateContent>
           <mc:Choice Requires="wps">
             <w:drawing>
-              <wp:anchor distT="0" distB="0" distL="114300" distR="114300" simplePos="0" relativeHeight="251664384" behindDoc="0" locked="0" layoutInCell="1" allowOverlap="1" wp14:anchorId="04D99267" wp14:editId="6E3C7E64">
+              <wp:anchor distT="0" distB="0" distL="114300" distR="114300" simplePos="0" relativeHeight="251664384" behindDoc="0" locked="0" layoutInCell="1" allowOverlap="1" wp14:anchorId="04D99267" wp14:editId="4EAFED63">
                 <wp:simplePos x="0" y="0"/>
                 <wp:positionH relativeFrom="margin">
-                  <wp:posOffset>0</wp:posOffset>
+                  <wp:align>center</wp:align>
                 </wp:positionH>
                 <wp:positionV relativeFrom="paragraph">
-                  <wp:posOffset>4866953</wp:posOffset>
+                  <wp:posOffset>4223385</wp:posOffset>
                 </wp:positionV>
                 <wp:extent cx="5943600" cy="635"/>
                 <wp:effectExtent l="0" t="0" r="0" b="8255"/>
@@ -694,7 +652,7 @@
           </mc:Choice>
           <mc:Fallback>
             <w:pict>
-              <v:shape w14:anchorId="04D99267" id="Text Box 4" o:spid="_x0000_s1027" type="#_x0000_t202" style="position:absolute;left:0;text-align:left;margin-left:0;margin-top:383.2pt;width:468pt;height:.05pt;z-index:251664384;visibility:visible;mso-wrap-style:square;mso-wrap-distance-left:9pt;mso-wrap-distance-top:0;mso-wrap-distance-right:9pt;mso-wrap-distance-bottom:0;mso-position-horizontal:absolute;mso-position-horizontal-relative:margin;mso-position-vertical:absolute;mso-position-vertical-relative:text;v-text-anchor:top" o:gfxdata="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" stroked="f">
+              <v:shape w14:anchorId="04D99267" id="Text Box 4" o:spid="_x0000_s1027" type="#_x0000_t202" style="position:absolute;left:0;text-align:left;margin-left:0;margin-top:332.55pt;width:468pt;height:.05pt;z-index:251664384;visibility:visible;mso-wrap-style:square;mso-wrap-distance-left:9pt;mso-wrap-distance-top:0;mso-wrap-distance-right:9pt;mso-wrap-distance-bottom:0;mso-position-horizontal:center;mso-position-horizontal-relative:margin;mso-position-vertical:absolute;mso-position-vertical-relative:text;v-text-anchor:top" o:gfxdata="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" stroked="f">
                 <v:textbox style="mso-fit-shape-to-text:t" inset="0,0,0,0">
                   <w:txbxContent>
                     <w:p>
@@ -713,16 +671,37 @@
                       <w:r>
                         <w:t>Figure 6.</w:t>
                       </w:r>
-                      <w:fldSimple w:instr=" SEQ Figure \* ARABIC ">
-                        <w:r>
-                          <w:rPr>
-                            <w:noProof/>
-                          </w:rPr>
-                          <w:t>2</w:t>
-                        </w:r>
-                      </w:fldSimple>
                       <w:r>
-                        <w:t>. Sedimentary depositional environments (Mikenorton, 2018).</w:t>
+                        <w:fldChar w:fldCharType="begin"/>
+                      </w:r>
+                      <w:r>
+                        <w:instrText xml:space="preserve"> SEQ Figure \* ARABIC </w:instrText>
+                      </w:r>
+                      <w:r>
+                        <w:fldChar w:fldCharType="separate"/>
+                      </w:r>
+                      <w:r>
+                        <w:rPr>
+                          <w:noProof/>
+                        </w:rPr>
+                        <w:t>2</w:t>
+                      </w:r>
+                      <w:r>
+                        <w:rPr>
+                          <w:noProof/>
+                        </w:rPr>
+                        <w:fldChar w:fldCharType="end"/>
+                      </w:r>
+                      <w:r>
+                        <w:t>. Sedimentary depositional environments (</w:t>
+                      </w:r>
+                      <w:proofErr w:type="spellStart"/>
+                      <w:r>
+                        <w:t>Mikenorton</w:t>
+                      </w:r>
+                      <w:proofErr w:type="spellEnd"/>
+                      <w:r>
+                        <w:t>, 2018).</w:t>
                       </w:r>
                     </w:p>
                   </w:txbxContent>
@@ -736,30 +715,529 @@
       <w:r>
         <w:rPr>
           <w:rFonts w:ascii="Arial" w:hAnsi="Arial" w:cs="Arial"/>
+          <w:noProof/>
+        </w:rPr>
+        <w:drawing>
+          <wp:anchor distT="0" distB="0" distL="114300" distR="114300" simplePos="0" relativeHeight="251662336" behindDoc="0" locked="0" layoutInCell="1" allowOverlap="1" wp14:anchorId="5F38D5EC" wp14:editId="10359930">
+            <wp:simplePos x="0" y="0"/>
+            <wp:positionH relativeFrom="margin">
+              <wp:align>left</wp:align>
+            </wp:positionH>
+            <wp:positionV relativeFrom="paragraph">
+              <wp:posOffset>1005840</wp:posOffset>
+            </wp:positionV>
+            <wp:extent cx="5013325" cy="3167380"/>
+            <wp:effectExtent l="0" t="0" r="0" b="0"/>
+            <wp:wrapTopAndBottom/>
+            <wp:docPr id="3" name="Picture 3" descr="Diagram&#10;&#10;Description automatically generated"/>
+            <wp:cNvGraphicFramePr>
+              <a:graphicFrameLocks xmlns:a="http://schemas.openxmlformats.org/drawingml/2006/main" noChangeAspect="1"/>
+            </wp:cNvGraphicFramePr>
+            <a:graphic xmlns:a="http://schemas.openxmlformats.org/drawingml/2006/main">
+              <a:graphicData uri="http://schemas.openxmlformats.org/drawingml/2006/picture">
+                <pic:pic xmlns:pic="http://schemas.openxmlformats.org/drawingml/2006/picture">
+                  <pic:nvPicPr>
+                    <pic:cNvPr id="3" name="Picture 3" descr="Diagram&#10;&#10;Description automatically generated"/>
+                    <pic:cNvPicPr/>
+                  </pic:nvPicPr>
+                  <pic:blipFill>
+                    <a:blip r:embed="rId7" cstate="print">
+                      <a:extLst>
+                        <a:ext uri="{28A0092B-C50C-407E-A947-70E740481C1C}">
+                          <a14:useLocalDpi xmlns:a14="http://schemas.microsoft.com/office/drawing/2010/main" val="0"/>
+                        </a:ext>
+                      </a:extLst>
+                    </a:blip>
+                    <a:stretch>
+                      <a:fillRect/>
+                    </a:stretch>
+                  </pic:blipFill>
+                  <pic:spPr>
+                    <a:xfrm>
+                      <a:off x="0" y="0"/>
+                      <a:ext cx="5013325" cy="3167380"/>
+                    </a:xfrm>
+                    <a:prstGeom prst="rect">
+                      <a:avLst/>
+                    </a:prstGeom>
+                  </pic:spPr>
+                </pic:pic>
+              </a:graphicData>
+            </a:graphic>
+            <wp14:sizeRelH relativeFrom="margin">
+              <wp14:pctWidth>0</wp14:pctWidth>
+            </wp14:sizeRelH>
+            <wp14:sizeRelV relativeFrom="margin">
+              <wp14:pctHeight>0</wp14:pctHeight>
+            </wp14:sizeRelV>
+          </wp:anchor>
+        </w:drawing>
+      </w:r>
+      <w:r>
+        <w:rPr>
+          <w:rFonts w:ascii="Arial" w:hAnsi="Arial" w:cs="Arial"/>
           <w:b w:val="0"/>
           <w:bCs w:val="0"/>
         </w:rPr>
         <w:t>category are bituminous coal and biogenic chert.</w:t>
-      </w:r>
-      <w:r>
-        <w:rPr>
-          <w:rFonts w:ascii="Arial" w:hAnsi="Arial" w:cs="Arial"/>
-          <w:sz w:val="15"/>
-        </w:rPr>
-        <w:br w:type="page"/>
       </w:r>
     </w:p>
     <w:p>
       <w:pPr>
-        <w:pStyle w:val="BodyText"/>
-        <w:spacing w:after="1"/>
+        <w:pStyle w:val="Heading8"/>
+        <w:spacing w:after="240"/>
+        <w:ind w:left="0"/>
         <w:jc w:val="both"/>
         <w:rPr>
           <w:rFonts w:ascii="Arial" w:hAnsi="Arial" w:cs="Arial"/>
-          <w:b/>
+          <w:b w:val="0"/>
+          <w:bCs w:val="0"/>
+        </w:rPr>
+      </w:pPr>
+      <w:r>
+        <w:rPr>
+          <w:noProof/>
+        </w:rPr>
+        <mc:AlternateContent>
+          <mc:Choice Requires="wps">
+            <w:drawing>
+              <wp:anchor distT="0" distB="0" distL="114300" distR="114300" simplePos="0" relativeHeight="251669504" behindDoc="0" locked="0" layoutInCell="1" allowOverlap="1" wp14:anchorId="7B24F85F" wp14:editId="6E82E382">
+                <wp:simplePos x="0" y="0"/>
+                <wp:positionH relativeFrom="margin">
+                  <wp:posOffset>3425719</wp:posOffset>
+                </wp:positionH>
+                <wp:positionV relativeFrom="paragraph">
+                  <wp:posOffset>6746143</wp:posOffset>
+                </wp:positionV>
+                <wp:extent cx="2511169" cy="635"/>
+                <wp:effectExtent l="0" t="0" r="3810" b="0"/>
+                <wp:wrapNone/>
+                <wp:docPr id="8" name="Text Box 8"/>
+                <wp:cNvGraphicFramePr/>
+                <a:graphic xmlns:a="http://schemas.openxmlformats.org/drawingml/2006/main">
+                  <a:graphicData uri="http://schemas.microsoft.com/office/word/2010/wordprocessingShape">
+                    <wps:wsp>
+                      <wps:cNvSpPr txBox="1"/>
+                      <wps:spPr>
+                        <a:xfrm>
+                          <a:off x="0" y="0"/>
+                          <a:ext cx="2511169" cy="635"/>
+                        </a:xfrm>
+                        <a:prstGeom prst="rect">
+                          <a:avLst/>
+                        </a:prstGeom>
+                        <a:solidFill>
+                          <a:prstClr val="white"/>
+                        </a:solidFill>
+                        <a:ln>
+                          <a:noFill/>
+                        </a:ln>
+                      </wps:spPr>
+                      <wps:txbx>
+                        <w:txbxContent>
+                          <w:p>
+                            <w:pPr>
+                              <w:pStyle w:val="Caption"/>
+                              <w:rPr>
+                                <w:rFonts w:ascii="Arial" w:hAnsi="Arial" w:cs="Arial"/>
+                                <w:noProof/>
+                                <w:color w:val="auto"/>
+                                <w:sz w:val="24"/>
+                                <w:szCs w:val="24"/>
+                              </w:rPr>
+                            </w:pPr>
+                            <w:r>
+                              <w:t>Figure 6.</w:t>
+                            </w:r>
+                            <w:r>
+                              <w:fldChar w:fldCharType="begin"/>
+                            </w:r>
+                            <w:r>
+                              <w:instrText xml:space="preserve"> SEQ Figure \* ARABIC </w:instrText>
+                            </w:r>
+                            <w:r>
+                              <w:fldChar w:fldCharType="separate"/>
+                            </w:r>
+                            <w:r>
+                              <w:rPr>
+                                <w:noProof/>
+                              </w:rPr>
+                              <w:t>3</w:t>
+                            </w:r>
+                            <w:r>
+                              <w:rPr>
+                                <w:noProof/>
+                              </w:rPr>
+                              <w:fldChar w:fldCharType="end"/>
+                            </w:r>
+                            <w:r>
+                              <w:t>. Illustration of terms describing clastic grain rounding.</w:t>
+                            </w:r>
+                          </w:p>
+                        </w:txbxContent>
+                      </wps:txbx>
+                      <wps:bodyPr rot="0" spcFirstLastPara="0" vertOverflow="overflow" horzOverflow="overflow" vert="horz" wrap="square" lIns="0" tIns="0" rIns="0" bIns="0" numCol="1" spcCol="0" rtlCol="0" fromWordArt="0" anchor="t" anchorCtr="0" forceAA="0" compatLnSpc="1">
+                        <a:prstTxWarp prst="textNoShape">
+                          <a:avLst/>
+                        </a:prstTxWarp>
+                        <a:spAutoFit/>
+                      </wps:bodyPr>
+                    </wps:wsp>
+                  </a:graphicData>
+                </a:graphic>
+                <wp14:sizeRelH relativeFrom="margin">
+                  <wp14:pctWidth>0</wp14:pctWidth>
+                </wp14:sizeRelH>
+              </wp:anchor>
+            </w:drawing>
+          </mc:Choice>
+          <mc:Fallback>
+            <w:pict>
+              <v:shape w14:anchorId="7B24F85F" id="Text Box 8" o:spid="_x0000_s1028" type="#_x0000_t202" style="position:absolute;left:0;text-align:left;margin-left:269.75pt;margin-top:531.2pt;width:197.75pt;height:.05pt;z-index:251669504;visibility:visible;mso-wrap-style:square;mso-width-percent:0;mso-wrap-distance-left:9pt;mso-wrap-distance-top:0;mso-wrap-distance-right:9pt;mso-wrap-distance-bottom:0;mso-position-horizontal:absolute;mso-position-horizontal-relative:margin;mso-position-vertical:absolute;mso-position-vertical-relative:text;mso-width-percent:0;mso-width-relative:margin;v-text-anchor:top" o:gfxdata="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" stroked="f">
+                <v:textbox style="mso-fit-shape-to-text:t" inset="0,0,0,0">
+                  <w:txbxContent>
+                    <w:p>
+                      <w:pPr>
+                        <w:pStyle w:val="Caption"/>
+                        <w:rPr>
+                          <w:rFonts w:ascii="Arial" w:hAnsi="Arial" w:cs="Arial"/>
+                          <w:noProof/>
+                          <w:color w:val="auto"/>
+                          <w:sz w:val="24"/>
+                          <w:szCs w:val="24"/>
+                        </w:rPr>
+                      </w:pPr>
+                      <w:r>
+                        <w:t>Figure 6.</w:t>
+                      </w:r>
+                      <w:fldSimple w:instr=" SEQ Figure \* ARABIC ">
+                        <w:r>
+                          <w:rPr>
+                            <w:noProof/>
+                          </w:rPr>
+                          <w:t>3</w:t>
+                        </w:r>
+                      </w:fldSimple>
+                      <w:r>
+                        <w:t>. Illustration of terms describing clastic grain rounding.</w:t>
+                      </w:r>
+                    </w:p>
+                  </w:txbxContent>
+                </v:textbox>
+                <w10:wrap anchorx="margin"/>
+              </v:shape>
+            </w:pict>
+          </mc:Fallback>
+        </mc:AlternateContent>
+      </w:r>
+      <w:r>
+        <w:rPr>
+          <w:rFonts w:ascii="Arial" w:hAnsi="Arial" w:cs="Arial"/>
+          <w:b w:val="0"/>
+          <w:bCs w:val="0"/>
+          <w:noProof/>
+        </w:rPr>
+        <w:drawing>
+          <wp:anchor distT="0" distB="0" distL="114300" distR="114300" simplePos="0" relativeHeight="251667456" behindDoc="1" locked="0" layoutInCell="1" allowOverlap="1" wp14:anchorId="24080B28" wp14:editId="6170DAD8">
+            <wp:simplePos x="0" y="0"/>
+            <wp:positionH relativeFrom="margin">
+              <wp:align>right</wp:align>
+            </wp:positionH>
+            <wp:positionV relativeFrom="paragraph">
+              <wp:posOffset>5372100</wp:posOffset>
+            </wp:positionV>
+            <wp:extent cx="2557145" cy="1346835"/>
+            <wp:effectExtent l="0" t="0" r="0" b="5715"/>
+            <wp:wrapTight wrapText="bothSides">
+              <wp:wrapPolygon edited="0">
+                <wp:start x="0" y="0"/>
+                <wp:lineTo x="0" y="21386"/>
+                <wp:lineTo x="21402" y="21386"/>
+                <wp:lineTo x="21402" y="0"/>
+                <wp:lineTo x="0" y="0"/>
+              </wp:wrapPolygon>
+            </wp:wrapTight>
+            <wp:docPr id="7" name="Picture 7"/>
+            <wp:cNvGraphicFramePr>
+              <a:graphicFrameLocks xmlns:a="http://schemas.openxmlformats.org/drawingml/2006/main" noChangeAspect="1"/>
+            </wp:cNvGraphicFramePr>
+            <a:graphic xmlns:a="http://schemas.openxmlformats.org/drawingml/2006/main">
+              <a:graphicData uri="http://schemas.openxmlformats.org/drawingml/2006/picture">
+                <pic:pic xmlns:pic="http://schemas.openxmlformats.org/drawingml/2006/picture">
+                  <pic:nvPicPr>
+                    <pic:cNvPr id="0" name="Picture 2"/>
+                    <pic:cNvPicPr>
+                      <a:picLocks noChangeAspect="1" noChangeArrowheads="1"/>
+                    </pic:cNvPicPr>
+                  </pic:nvPicPr>
+                  <pic:blipFill>
+                    <a:blip r:embed="rId8" cstate="print">
+                      <a:extLst>
+                        <a:ext uri="{28A0092B-C50C-407E-A947-70E740481C1C}">
+                          <a14:useLocalDpi xmlns:a14="http://schemas.microsoft.com/office/drawing/2010/main" val="0"/>
+                        </a:ext>
+                      </a:extLst>
+                    </a:blip>
+                    <a:srcRect/>
+                    <a:stretch>
+                      <a:fillRect/>
+                    </a:stretch>
+                  </pic:blipFill>
+                  <pic:spPr bwMode="auto">
+                    <a:xfrm>
+                      <a:off x="0" y="0"/>
+                      <a:ext cx="2557145" cy="1346835"/>
+                    </a:xfrm>
+                    <a:prstGeom prst="rect">
+                      <a:avLst/>
+                    </a:prstGeom>
+                    <a:noFill/>
+                  </pic:spPr>
+                </pic:pic>
+              </a:graphicData>
+            </a:graphic>
+            <wp14:sizeRelH relativeFrom="margin">
+              <wp14:pctWidth>0</wp14:pctWidth>
+            </wp14:sizeRelH>
+            <wp14:sizeRelV relativeFrom="margin">
+              <wp14:pctHeight>0</wp14:pctHeight>
+            </wp14:sizeRelV>
+          </wp:anchor>
+        </w:drawing>
+      </w:r>
+      <w:r>
+        <w:rPr>
+          <w:rFonts w:ascii="Arial" w:hAnsi="Arial" w:cs="Arial"/>
+          <w:b w:val="0"/>
+          <w:bCs w:val="0"/>
+          <w:noProof/>
+        </w:rPr>
+        <mc:AlternateContent>
+          <mc:Choice Requires="wps">
+            <w:drawing>
+              <wp:anchor distT="0" distB="0" distL="114300" distR="114300" simplePos="0" relativeHeight="251666432" behindDoc="1" locked="0" layoutInCell="1" allowOverlap="1" wp14:anchorId="568904B2" wp14:editId="2D8CB86C">
+                <wp:simplePos x="0" y="0"/>
+                <wp:positionH relativeFrom="margin">
+                  <wp:align>left</wp:align>
+                </wp:positionH>
+                <wp:positionV relativeFrom="paragraph">
+                  <wp:posOffset>4393188</wp:posOffset>
+                </wp:positionV>
+                <wp:extent cx="3241675" cy="252730"/>
+                <wp:effectExtent l="0" t="0" r="0" b="0"/>
+                <wp:wrapTight wrapText="bothSides">
+                  <wp:wrapPolygon edited="0">
+                    <wp:start x="0" y="0"/>
+                    <wp:lineTo x="0" y="19538"/>
+                    <wp:lineTo x="21452" y="19538"/>
+                    <wp:lineTo x="21452" y="0"/>
+                    <wp:lineTo x="0" y="0"/>
+                  </wp:wrapPolygon>
+                </wp:wrapTight>
+                <wp:docPr id="6" name="Text Box 6"/>
+                <wp:cNvGraphicFramePr/>
+                <a:graphic xmlns:a="http://schemas.openxmlformats.org/drawingml/2006/main">
+                  <a:graphicData uri="http://schemas.microsoft.com/office/word/2010/wordprocessingShape">
+                    <wps:wsp>
+                      <wps:cNvSpPr txBox="1"/>
+                      <wps:spPr>
+                        <a:xfrm>
+                          <a:off x="0" y="0"/>
+                          <a:ext cx="3241964" cy="252730"/>
+                        </a:xfrm>
+                        <a:prstGeom prst="rect">
+                          <a:avLst/>
+                        </a:prstGeom>
+                        <a:solidFill>
+                          <a:schemeClr val="lt1"/>
+                        </a:solidFill>
+                        <a:ln w="6350">
+                          <a:noFill/>
+                        </a:ln>
+                      </wps:spPr>
+                      <wps:txbx>
+                        <w:txbxContent>
+                          <w:p>
+                            <w:pPr>
+                              <w:pStyle w:val="Caption"/>
+                              <w:keepNext/>
+                            </w:pPr>
+                            <w:r>
+                              <w:t>Table 6.1. Wentworth (2022) grain-size classification.</w:t>
+                            </w:r>
+                          </w:p>
+                          <w:p/>
+                        </w:txbxContent>
+                      </wps:txbx>
+                      <wps:bodyPr rot="0" spcFirstLastPara="0" vertOverflow="overflow" horzOverflow="overflow" vert="horz" wrap="square" lIns="91440" tIns="45720" rIns="91440" bIns="45720" numCol="1" spcCol="0" rtlCol="0" fromWordArt="0" anchor="t" anchorCtr="0" forceAA="0" compatLnSpc="1">
+                        <a:prstTxWarp prst="textNoShape">
+                          <a:avLst/>
+                        </a:prstTxWarp>
+                        <a:noAutofit/>
+                      </wps:bodyPr>
+                    </wps:wsp>
+                  </a:graphicData>
+                </a:graphic>
+                <wp14:sizeRelH relativeFrom="margin">
+                  <wp14:pctWidth>0</wp14:pctWidth>
+                </wp14:sizeRelH>
+                <wp14:sizeRelV relativeFrom="margin">
+                  <wp14:pctHeight>0</wp14:pctHeight>
+                </wp14:sizeRelV>
+              </wp:anchor>
+            </w:drawing>
+          </mc:Choice>
+          <mc:Fallback>
+            <w:pict>
+              <v:shape w14:anchorId="568904B2" id="Text Box 6" o:spid="_x0000_s1029" type="#_x0000_t202" style="position:absolute;left:0;text-align:left;margin-left:0;margin-top:345.9pt;width:255.25pt;height:19.9pt;z-index:-251650048;visibility:visible;mso-wrap-style:square;mso-width-percent:0;mso-height-percent:0;mso-wrap-distance-left:9pt;mso-wrap-distance-top:0;mso-wrap-distance-right:9pt;mso-wrap-distance-bottom:0;mso-position-horizontal:left;mso-position-horizontal-relative:margin;mso-position-vertical:absolute;mso-position-vertical-relative:text;mso-width-percent:0;mso-height-percent:0;mso-width-relative:margin;mso-height-relative:margin;v-text-anchor:top" o:gfxdata="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" fillcolor="white [3201]" stroked="f" strokeweight=".5pt">
+                <v:textbox>
+                  <w:txbxContent>
+                    <w:p>
+                      <w:pPr>
+                        <w:pStyle w:val="Caption"/>
+                        <w:keepNext/>
+                      </w:pPr>
+                      <w:r>
+                        <w:t>Table 6.1. Wentworth (2022) grain-size classification.</w:t>
+                      </w:r>
+                    </w:p>
+                    <w:p/>
+                  </w:txbxContent>
+                </v:textbox>
+                <w10:wrap type="tight" anchorx="margin"/>
+              </v:shape>
+            </w:pict>
+          </mc:Fallback>
+        </mc:AlternateContent>
+      </w:r>
+      <w:r>
+        <w:rPr>
+          <w:rFonts w:ascii="Arial" w:hAnsi="Arial" w:cs="Arial"/>
+          <w:b w:val="0"/>
+          <w:bCs w:val="0"/>
+        </w:rPr>
+        <w:t>Clastic rocks: how do we measure the grain size of the sediments?</w:t>
+      </w:r>
+      <w:r>
+        <w:rPr>
+          <w:rFonts w:ascii="Arial" w:hAnsi="Arial" w:cs="Arial"/>
+          <w:b w:val="0"/>
+          <w:bCs w:val="0"/>
+        </w:rPr>
+        <w:t xml:space="preserve"> Chester K. Wentworth devised a classification scheme to name the grains of sediments based on the size range of the diameters of the grains (Table 6.1). Grains are further described by how much they have been eroded. Those grains that were recently removed from their source rock and have not be</w:t>
+      </w:r>
+      <w:r>
+        <w:rPr>
+          <w:rFonts w:ascii="Arial" w:hAnsi="Arial" w:cs="Arial"/>
+          <w:b w:val="0"/>
+          <w:bCs w:val="0"/>
+        </w:rPr>
+        <w:t>en</w:t>
+      </w:r>
+      <w:r>
+        <w:rPr>
+          <w:rFonts w:ascii="Arial" w:hAnsi="Arial" w:cs="Arial"/>
+          <w:b w:val="0"/>
+          <w:bCs w:val="0"/>
+        </w:rPr>
+        <w:t xml:space="preserve"> transported </w:t>
+      </w:r>
+      <w:r>
+        <w:rPr>
+          <w:rFonts w:ascii="Arial" w:hAnsi="Arial" w:cs="Arial"/>
+          <w:b w:val="0"/>
+          <w:bCs w:val="0"/>
+        </w:rPr>
+        <w:t>are angular. They then receive labels of sub-angular, sub-rounded, or rounded, with increasing erosion and transport distance (Fig. 6.3).</w:t>
+      </w:r>
+    </w:p>
+    <w:p>
+      <w:pPr>
+        <w:pStyle w:val="Heading8"/>
+        <w:spacing w:after="240"/>
+        <w:ind w:left="0"/>
+        <w:jc w:val="both"/>
+        <w:rPr>
+          <w:rFonts w:ascii="Arial" w:hAnsi="Arial" w:cs="Arial"/>
+          <w:b w:val="0"/>
+          <w:bCs w:val="0"/>
+        </w:rPr>
+      </w:pPr>
+    </w:p>
+    <w:p>
+      <w:pPr>
+        <w:pStyle w:val="Heading8"/>
+        <w:spacing w:after="240"/>
+        <w:ind w:left="0"/>
+        <w:jc w:val="both"/>
+        <w:rPr>
+          <w:rFonts w:ascii="Arial" w:hAnsi="Arial" w:cs="Arial"/>
           <w:sz w:val="15"/>
         </w:rPr>
       </w:pPr>
+      <w:r>
+        <w:rPr>
+          <w:rFonts w:ascii="Arial" w:hAnsi="Arial" w:cs="Arial"/>
+          <w:noProof/>
+          <w:sz w:val="15"/>
+        </w:rPr>
+        <w:drawing>
+          <wp:anchor distT="0" distB="0" distL="114300" distR="114300" simplePos="0" relativeHeight="251665408" behindDoc="1" locked="0" layoutInCell="1" allowOverlap="1" wp14:anchorId="7411056D" wp14:editId="591C3AD3">
+            <wp:simplePos x="914400" y="914400"/>
+            <wp:positionH relativeFrom="margin">
+              <wp:align>left</wp:align>
+            </wp:positionH>
+            <wp:positionV relativeFrom="margin">
+              <wp:align>bottom</wp:align>
+            </wp:positionV>
+            <wp:extent cx="3215640" cy="2728595"/>
+            <wp:effectExtent l="0" t="0" r="3810" b="0"/>
+            <wp:wrapSquare wrapText="bothSides"/>
+            <wp:docPr id="5" name="Picture 5" descr="A screenshot of a computer&#10;&#10;Description automatically generated with low confidence"/>
+            <wp:cNvGraphicFramePr>
+              <a:graphicFrameLocks xmlns:a="http://schemas.openxmlformats.org/drawingml/2006/main" noChangeAspect="1"/>
+            </wp:cNvGraphicFramePr>
+            <a:graphic xmlns:a="http://schemas.openxmlformats.org/drawingml/2006/main">
+              <a:graphicData uri="http://schemas.openxmlformats.org/drawingml/2006/picture">
+                <pic:pic xmlns:pic="http://schemas.openxmlformats.org/drawingml/2006/picture">
+                  <pic:nvPicPr>
+                    <pic:cNvPr id="5" name="Picture 5" descr="A screenshot of a computer&#10;&#10;Description automatically generated with low confidence"/>
+                    <pic:cNvPicPr/>
+                  </pic:nvPicPr>
+                  <pic:blipFill>
+                    <a:blip r:embed="rId9">
+                      <a:extLst>
+                        <a:ext uri="{28A0092B-C50C-407E-A947-70E740481C1C}">
+                          <a14:useLocalDpi xmlns:a14="http://schemas.microsoft.com/office/drawing/2010/main" val="0"/>
+                        </a:ext>
+                      </a:extLst>
+                    </a:blip>
+                    <a:stretch>
+                      <a:fillRect/>
+                    </a:stretch>
+                  </pic:blipFill>
+                  <pic:spPr>
+                    <a:xfrm>
+                      <a:off x="0" y="0"/>
+                      <a:ext cx="3215640" cy="2728595"/>
+                    </a:xfrm>
+                    <a:prstGeom prst="rect">
+                      <a:avLst/>
+                    </a:prstGeom>
+                  </pic:spPr>
+                </pic:pic>
+              </a:graphicData>
+            </a:graphic>
+          </wp:anchor>
+        </w:drawing>
+      </w:r>
+      <w:r>
+        <w:rPr>
+          <w:rFonts w:ascii="Arial" w:hAnsi="Arial" w:cs="Arial"/>
+          <w:sz w:val="15"/>
+        </w:rPr>
+        <w:br w:type="page"/>
+      </w:r>
     </w:p>
     <w:p>
       <w:pPr>
@@ -767,31 +1245,14 @@
         <w:keepNext/>
       </w:pPr>
       <w:r>
+        <w:lastRenderedPageBreak/>
         <w:t xml:space="preserve">Table </w:t>
       </w:r>
       <w:r>
         <w:t>6.</w:t>
       </w:r>
       <w:r>
-        <w:fldChar w:fldCharType="begin"/>
-      </w:r>
-      <w:r>
-        <w:instrText xml:space="preserve"> SEQ Table \* ARABIC </w:instrText>
-      </w:r>
-      <w:r>
-        <w:fldChar w:fldCharType="separate"/>
-      </w:r>
-      <w:r>
-        <w:rPr>
-          <w:noProof/>
-        </w:rPr>
-        <w:t>1</w:t>
-      </w:r>
-      <w:r>
-        <w:rPr>
-          <w:noProof/>
-        </w:rPr>
-        <w:fldChar w:fldCharType="end"/>
+        <w:t>2</w:t>
       </w:r>
       <w:r>
         <w:t>. Sedimentary rock identification table</w:t>
@@ -3894,8 +4355,8 @@
           <w:sz w:val="20"/>
         </w:rPr>
         <w:sectPr>
-          <w:footerReference w:type="even" r:id="rId8"/>
-          <w:footerReference w:type="default" r:id="rId9"/>
+          <w:footerReference w:type="even" r:id="rId10"/>
+          <w:footerReference w:type="default" r:id="rId11"/>
           <w:pgSz w:w="12240" w:h="15840"/>
           <w:pgMar w:top="1440" w:right="1440" w:bottom="1440" w:left="1440" w:header="0" w:footer="1014" w:gutter="0"/>
           <w:pgNumType w:start="61"/>
@@ -4884,6 +5345,185 @@
     </w:p>
     <w:p>
       <w:pPr>
+        <w:spacing w:after="240"/>
+        <w:ind w:left="360" w:hanging="360"/>
+        <w:rPr>
+          <w:rFonts w:ascii="Arial" w:hAnsi="Arial" w:cs="Arial"/>
+          <w:sz w:val="24"/>
+          <w:szCs w:val="24"/>
+        </w:rPr>
+      </w:pPr>
+      <w:r>
+        <w:rPr>
+          <w:rFonts w:ascii="Arial" w:hAnsi="Arial" w:cs="Arial"/>
+          <w:sz w:val="24"/>
+          <w:szCs w:val="24"/>
+        </w:rPr>
+        <w:t>Ralph L. Dawes, Ph.D. and Cheryl D. Dawes</w:t>
+      </w:r>
+      <w:r>
+        <w:rPr>
+          <w:rFonts w:ascii="Arial" w:hAnsi="Arial" w:cs="Arial"/>
+          <w:sz w:val="24"/>
+          <w:szCs w:val="24"/>
+        </w:rPr>
+        <w:t xml:space="preserve">, 2013, “Basics—Sedimentary Rocks,” </w:t>
+      </w:r>
+      <w:r>
+        <w:rPr>
+          <w:rFonts w:ascii="Arial" w:hAnsi="Arial" w:cs="Arial"/>
+          <w:i/>
+          <w:iCs/>
+          <w:sz w:val="24"/>
+          <w:szCs w:val="24"/>
+        </w:rPr>
+        <w:t>in</w:t>
+      </w:r>
+      <w:r>
+        <w:rPr>
+          <w:rFonts w:ascii="Arial" w:hAnsi="Arial" w:cs="Arial"/>
+          <w:sz w:val="24"/>
+          <w:szCs w:val="24"/>
+        </w:rPr>
+        <w:t xml:space="preserve"> Geology 101—Introduction to Physical Geology, </w:t>
+      </w:r>
+      <w:hyperlink r:id="rId12" w:history="1">
+        <w:r>
+          <w:rPr>
+            <w:rStyle w:val="Hyperlink"/>
+            <w:rFonts w:ascii="Arial" w:hAnsi="Arial" w:cs="Arial"/>
+            <w:sz w:val="24"/>
+            <w:szCs w:val="24"/>
+          </w:rPr>
+          <w:t>https://commons.wvc.edu/rdawes/g101ocl/basics/sedimentary.html</w:t>
+        </w:r>
+      </w:hyperlink>
+      <w:r>
+        <w:rPr>
+          <w:rFonts w:ascii="Arial" w:hAnsi="Arial" w:cs="Arial"/>
+          <w:sz w:val="24"/>
+          <w:szCs w:val="24"/>
+        </w:rPr>
+        <w:t>; last access: 2022-07-07.</w:t>
+      </w:r>
+    </w:p>
+    <w:p>
+      <w:pPr>
+        <w:spacing w:after="240"/>
+        <w:ind w:left="360" w:hanging="360"/>
+        <w:rPr>
+          <w:rFonts w:ascii="Arial" w:hAnsi="Arial" w:cs="Arial"/>
+          <w:sz w:val="24"/>
+          <w:szCs w:val="24"/>
+        </w:rPr>
+      </w:pPr>
+      <w:r>
+        <w:rPr>
+          <w:rFonts w:ascii="Arial" w:hAnsi="Arial" w:cs="Arial"/>
+          <w:sz w:val="24"/>
+          <w:szCs w:val="24"/>
+        </w:rPr>
+        <w:t>Mikenorton, 2018, “</w:t>
+      </w:r>
+      <w:r>
+        <w:rPr>
+          <w:rFonts w:ascii="Arial" w:hAnsi="Arial" w:cs="Arial"/>
+          <w:sz w:val="24"/>
+          <w:szCs w:val="24"/>
+        </w:rPr>
+        <w:t>SedimentaryEnvironment.jp</w:t>
+      </w:r>
+      <w:r>
+        <w:rPr>
+          <w:rFonts w:ascii="Arial" w:hAnsi="Arial" w:cs="Arial"/>
+          <w:sz w:val="24"/>
+          <w:szCs w:val="24"/>
+        </w:rPr>
+        <w:t xml:space="preserve">g,” </w:t>
+      </w:r>
+      <w:r>
+        <w:rPr>
+          <w:rFonts w:ascii="Arial" w:hAnsi="Arial" w:cs="Arial"/>
+          <w:sz w:val="24"/>
+          <w:szCs w:val="24"/>
+        </w:rPr>
+        <w:t xml:space="preserve">derived from: </w:t>
+      </w:r>
+      <w:r>
+        <w:rPr>
+          <w:rFonts w:ascii="Arial" w:hAnsi="Arial" w:cs="Arial"/>
+          <w:sz w:val="24"/>
+          <w:szCs w:val="24"/>
+        </w:rPr>
+        <w:t>“</w:t>
+      </w:r>
+      <w:r>
+        <w:rPr>
+          <w:rFonts w:ascii="Arial" w:hAnsi="Arial" w:cs="Arial"/>
+          <w:sz w:val="24"/>
+          <w:szCs w:val="24"/>
+        </w:rPr>
+        <w:t>Principales medios sedimentarios.svg</w:t>
+      </w:r>
+      <w:r>
+        <w:rPr>
+          <w:rFonts w:ascii="Arial" w:hAnsi="Arial" w:cs="Arial"/>
+          <w:sz w:val="24"/>
+          <w:szCs w:val="24"/>
+        </w:rPr>
+        <w:t>”</w:t>
+      </w:r>
+      <w:r>
+        <w:rPr>
+          <w:rFonts w:ascii="Arial" w:hAnsi="Arial" w:cs="Arial"/>
+          <w:sz w:val="24"/>
+          <w:szCs w:val="24"/>
+        </w:rPr>
+        <w:t xml:space="preserve">, CC BY-SA 3.0, </w:t>
+      </w:r>
+      <w:hyperlink r:id="rId13" w:history="1">
+        <w:r>
+          <w:rPr>
+            <w:rStyle w:val="Hyperlink"/>
+            <w:rFonts w:ascii="Arial" w:hAnsi="Arial" w:cs="Arial"/>
+            <w:sz w:val="24"/>
+            <w:szCs w:val="24"/>
+          </w:rPr>
+          <w:t>https://commons.wikimedia.org/w/index.php?curid=68836539</w:t>
+        </w:r>
+      </w:hyperlink>
+      <w:r>
+        <w:rPr>
+          <w:rFonts w:ascii="Arial" w:hAnsi="Arial" w:cs="Arial"/>
+          <w:sz w:val="24"/>
+          <w:szCs w:val="24"/>
+        </w:rPr>
+        <w:t>; last access: 2022-07-06.</w:t>
+      </w:r>
+    </w:p>
+    <w:p>
+      <w:pPr>
+        <w:spacing w:after="240"/>
+        <w:ind w:left="360" w:hanging="360"/>
+        <w:rPr>
+          <w:rFonts w:ascii="Arial" w:hAnsi="Arial" w:cs="Arial"/>
+          <w:iCs/>
+          <w:sz w:val="24"/>
+          <w:szCs w:val="24"/>
+        </w:rPr>
+      </w:pPr>
+      <w:r>
+        <w:rPr>
+          <w:rFonts w:ascii="Arial" w:hAnsi="Arial" w:cs="Arial"/>
+          <w:iCs/>
+          <w:sz w:val="24"/>
+          <w:szCs w:val="24"/>
+        </w:rPr>
+        <w:t>Wentworth, Chester K. “A Scale of Grade and Class Terms for Clastic Sediments.” The Journal of Geology 30, no. 5 (1922): 377–92.</w:t>
+      </w:r>
+    </w:p>
+    <w:p>
+      <w:pPr>
         <w:ind w:left="360" w:hanging="360"/>
         <w:rPr>
           <w:rFonts w:ascii="Arial" w:hAnsi="Arial" w:cs="Arial"/>
@@ -4894,87 +5534,6 @@
           <w:szCs w:val="24"/>
         </w:rPr>
       </w:pPr>
-      <w:r>
-        <w:rPr>
-          <w:rFonts w:ascii="Arial" w:hAnsi="Arial" w:cs="Arial"/>
-        </w:rPr>
-        <w:t>Mikenorton</w:t>
-      </w:r>
-      <w:r>
-        <w:rPr>
-          <w:rFonts w:ascii="Arial" w:hAnsi="Arial" w:cs="Arial"/>
-        </w:rPr>
-        <w:t>, 2018,</w:t>
-      </w:r>
-      <w:r>
-        <w:rPr>
-          <w:rFonts w:ascii="Arial" w:hAnsi="Arial" w:cs="Arial"/>
-        </w:rPr>
-        <w:t xml:space="preserve"> </w:t>
-      </w:r>
-      <w:r>
-        <w:rPr>
-          <w:rFonts w:ascii="Arial" w:hAnsi="Arial" w:cs="Arial"/>
-        </w:rPr>
-        <w:t>“</w:t>
-      </w:r>
-      <w:r>
-        <w:rPr>
-          <w:rFonts w:ascii="Arial" w:hAnsi="Arial" w:cs="Arial"/>
-        </w:rPr>
-        <w:t>SedimentaryEnvironment.jp</w:t>
-      </w:r>
-      <w:r>
-        <w:rPr>
-          <w:rFonts w:ascii="Arial" w:hAnsi="Arial" w:cs="Arial"/>
-        </w:rPr>
-        <w:t xml:space="preserve">g,” </w:t>
-      </w:r>
-      <w:r>
-        <w:rPr>
-          <w:rFonts w:ascii="Arial" w:hAnsi="Arial" w:cs="Arial"/>
-        </w:rPr>
-        <w:t xml:space="preserve">derived from: </w:t>
-      </w:r>
-      <w:r>
-        <w:rPr>
-          <w:rFonts w:ascii="Arial" w:hAnsi="Arial" w:cs="Arial"/>
-        </w:rPr>
-        <w:t>“</w:t>
-      </w:r>
-      <w:r>
-        <w:rPr>
-          <w:rFonts w:ascii="Arial" w:hAnsi="Arial" w:cs="Arial"/>
-        </w:rPr>
-        <w:t>Principales medios sedimentarios.svg</w:t>
-      </w:r>
-      <w:r>
-        <w:rPr>
-          <w:rFonts w:ascii="Arial" w:hAnsi="Arial" w:cs="Arial"/>
-        </w:rPr>
-        <w:t>”</w:t>
-      </w:r>
-      <w:r>
-        <w:rPr>
-          <w:rFonts w:ascii="Arial" w:hAnsi="Arial" w:cs="Arial"/>
-        </w:rPr>
-        <w:t xml:space="preserve">, CC BY-SA 3.0, </w:t>
-      </w:r>
-      <w:hyperlink r:id="rId10" w:history="1">
-        <w:r>
-          <w:rPr>
-            <w:rStyle w:val="Hyperlink"/>
-            <w:rFonts w:ascii="Arial" w:hAnsi="Arial" w:cs="Arial"/>
-          </w:rPr>
-          <w:t>https://commons.wikimedia.org/w/index.php?curid=68836539</w:t>
-        </w:r>
-      </w:hyperlink>
-      <w:r>
-        <w:rPr>
-          <w:rFonts w:ascii="Arial" w:hAnsi="Arial" w:cs="Arial"/>
-        </w:rPr>
-        <w:t>; last access: 2022-07-06.</w:t>
-      </w:r>
     </w:p>
     <w:p/>
     <w:sectPr>
@@ -5709,6 +6268,7 @@
   <w:style w:type="character" w:default="1" w:styleId="DefaultParagraphFont">
     <w:name w:val="Default Paragraph Font"/>
     <w:uiPriority w:val="1"/>
+    <w:semiHidden/>
     <w:unhideWhenUsed/>
   </w:style>
   <w:style w:type="table" w:default="1" w:styleId="TableNormal">

</xml_diff>